<commit_message>
rename folders, select theory
</commit_message>
<xml_diff>
--- a/Theory/Алгоритм Ввода-Вывод целых чисел.docx
+++ b/Theory/Алгоритм Ввода-Вывод целых чисел.docx
@@ -1,6 +1,6 @@
 
 <file path=word/document.xml><?xml version="1.0" encoding="utf-8"?>
-<w:document xmlns:wpc="http://schemas.microsoft.com/office/word/2010/wordprocessingCanvas" xmlns:mc="http://schemas.openxmlformats.org/markup-compatibility/2006" xmlns:o="urn:schemas-microsoft-com:office:office" xmlns:r="http://schemas.openxmlformats.org/officeDocument/2006/relationships" xmlns:m="http://schemas.openxmlformats.org/officeDocument/2006/math" xmlns:v="urn:schemas-microsoft-com:vml" xmlns:wp14="http://schemas.microsoft.com/office/word/2010/wordprocessingDrawing" xmlns:wp="http://schemas.openxmlformats.org/drawingml/2006/wordprocessingDrawing" xmlns:w10="urn:schemas-microsoft-com:office:word" xmlns:w="http://schemas.openxmlformats.org/wordprocessingml/2006/main" xmlns:w14="http://schemas.microsoft.com/office/word/2010/wordml" xmlns:wpg="http://schemas.microsoft.com/office/word/2010/wordprocessingGroup" xmlns:wpi="http://schemas.microsoft.com/office/word/2010/wordprocessingInk" xmlns:wne="http://schemas.microsoft.com/office/word/2006/wordml" xmlns:wps="http://schemas.microsoft.com/office/word/2010/wordprocessingShape" mc:Ignorable="w14 wp14">
+<w:document xmlns:wpc="http://schemas.microsoft.com/office/word/2010/wordprocessingCanvas" xmlns:cx="http://schemas.microsoft.com/office/drawing/2014/chartex" xmlns:cx1="http://schemas.microsoft.com/office/drawing/2015/9/8/chartex" xmlns:cx2="http://schemas.microsoft.com/office/drawing/2015/10/21/chartex" xmlns:cx3="http://schemas.microsoft.com/office/drawing/2016/5/9/chartex" xmlns:cx4="http://schemas.microsoft.com/office/drawing/2016/5/10/chartex" xmlns:cx5="http://schemas.microsoft.com/office/drawing/2016/5/11/chartex" xmlns:cx6="http://schemas.microsoft.com/office/drawing/2016/5/12/chartex" xmlns:cx7="http://schemas.microsoft.com/office/drawing/2016/5/13/chartex" xmlns:cx8="http://schemas.microsoft.com/office/drawing/2016/5/14/chartex" xmlns:mc="http://schemas.openxmlformats.org/markup-compatibility/2006" xmlns:aink="http://schemas.microsoft.com/office/drawing/2016/ink" xmlns:am3d="http://schemas.microsoft.com/office/drawing/2017/model3d" xmlns:o="urn:schemas-microsoft-com:office:office" xmlns:r="http://schemas.openxmlformats.org/officeDocument/2006/relationships" xmlns:m="http://schemas.openxmlformats.org/officeDocument/2006/math" xmlns:v="urn:schemas-microsoft-com:vml" xmlns:wp14="http://schemas.microsoft.com/office/word/2010/wordprocessingDrawing" xmlns:wp="http://schemas.openxmlformats.org/drawingml/2006/wordprocessingDrawing" xmlns:w10="urn:schemas-microsoft-com:office:word" xmlns:w="http://schemas.openxmlformats.org/wordprocessingml/2006/main" xmlns:w14="http://schemas.microsoft.com/office/word/2010/wordml" xmlns:w15="http://schemas.microsoft.com/office/word/2012/wordml" xmlns:w16cex="http://schemas.microsoft.com/office/word/2018/wordml/cex" xmlns:w16cid="http://schemas.microsoft.com/office/word/2016/wordml/cid" xmlns:w16="http://schemas.microsoft.com/office/word/2018/wordml" xmlns:w16sdtdh="http://schemas.microsoft.com/office/word/2020/wordml/sdtdatahash" xmlns:w16se="http://schemas.microsoft.com/office/word/2015/wordml/symex" xmlns:wpg="http://schemas.microsoft.com/office/word/2010/wordprocessingGroup" xmlns:wpi="http://schemas.microsoft.com/office/word/2010/wordprocessingInk" xmlns:wne="http://schemas.microsoft.com/office/word/2006/wordml" xmlns:wps="http://schemas.microsoft.com/office/word/2010/wordprocessingShape" mc:Ignorable="w14 w15 w16se w16cid w16 w16cex w16sdtdh wp14">
   <w:body>
     <w:p>
       <w:pPr>
@@ -54,13 +54,14 @@
           <w:szCs w:val="24"/>
         </w:rPr>
       </w:pPr>
-      <w:r>
-        <w:rPr>
-          <w:rFonts w:ascii="Times New Roman" w:hAnsi="Times New Roman" w:cs="Times New Roman"/>
-          <w:sz w:val="24"/>
-          <w:szCs w:val="24"/>
-        </w:rPr>
-        <w:t>Ввод строки символов в буфер с клавиатуры, в результате чего получиться</w:t>
+      <w:bookmarkStart w:id="0" w:name="_Hlk98919218"/>
+      <w:r>
+        <w:rPr>
+          <w:rFonts w:ascii="Times New Roman" w:hAnsi="Times New Roman" w:cs="Times New Roman"/>
+          <w:sz w:val="24"/>
+          <w:szCs w:val="24"/>
+        </w:rPr>
+        <w:t>Ввод строки символов в буфер с клавиатуры, в результате чего получится</w:t>
       </w:r>
       <w:r>
         <w:rPr>
@@ -103,6 +104,7 @@
         <w:t>Преобразование строки символов в коде ASCII во внутреннее представление числа.</w:t>
       </w:r>
     </w:p>
+    <w:bookmarkEnd w:id="0"/>
     <w:p>
       <w:pPr>
         <w:jc w:val="both"/>
@@ -847,25 +849,7 @@
           <w:sz w:val="24"/>
           <w:szCs w:val="24"/>
         </w:rPr>
-        <w:t xml:space="preserve">Заметим, что содержимое младших полубайт - это и есть нужные нам  составляющие числа. Вспомним, что десятичная система счисления является позиционной, </w:t>
-      </w:r>
-      <w:proofErr w:type="gramStart"/>
-      <w:r>
-        <w:rPr>
-          <w:rFonts w:ascii="Times New Roman" w:hAnsi="Times New Roman" w:cs="Times New Roman"/>
-          <w:sz w:val="24"/>
-          <w:szCs w:val="24"/>
-        </w:rPr>
-        <w:t>значит</w:t>
-      </w:r>
-      <w:proofErr w:type="gramEnd"/>
-      <w:r>
-        <w:rPr>
-          <w:rFonts w:ascii="Times New Roman" w:hAnsi="Times New Roman" w:cs="Times New Roman"/>
-          <w:sz w:val="24"/>
-          <w:szCs w:val="24"/>
-        </w:rPr>
-        <w:t xml:space="preserve"> наше число может быть представлено 359=3*10</w:t>
+        <w:t>Заметим, что содержимое младших полубайт - это и есть нужные нам  составляющие числа. Вспомним, что десятичная система счисления является позиционной, значит наше число может быть представлено 359=3*10</w:t>
       </w:r>
       <w:r>
         <w:rPr>
@@ -1261,6 +1245,7 @@
           <w:sz w:val="24"/>
           <w:szCs w:val="24"/>
         </w:rPr>
+        <w:lastRenderedPageBreak/>
         <w:t>Вывод целых чисел</w:t>
       </w:r>
     </w:p>
@@ -1552,25 +1537,41 @@
           <w:sz w:val="24"/>
           <w:szCs w:val="24"/>
         </w:rPr>
-        <w:t xml:space="preserve"> сводиться к последовательному делению числа (в его внутреннем, машинном представлении) на константу 10 (поскольку нас интересует десятичное представление числа).</w:t>
-      </w:r>
-    </w:p>
-    <w:p>
-      <w:pPr>
-        <w:jc w:val="both"/>
-        <w:rPr>
-          <w:rFonts w:ascii="Times New Roman" w:hAnsi="Times New Roman" w:cs="Times New Roman"/>
-          <w:sz w:val="24"/>
-          <w:szCs w:val="24"/>
-        </w:rPr>
-      </w:pPr>
-      <w:r>
-        <w:rPr>
-          <w:rFonts w:ascii="Times New Roman" w:hAnsi="Times New Roman" w:cs="Times New Roman"/>
-          <w:sz w:val="24"/>
-          <w:szCs w:val="24"/>
-        </w:rPr>
-        <w:t>В процессе целочисленного деления получаются остатки, которые преобразуются в символьный вид и заносится в буфер вывода.</w:t>
+        <w:t xml:space="preserve"> сводится к последовательному делению числа (в его внутреннем, машинном представлении) на константу 10 (поскольку нас интересует десятичное представление числа).</w:t>
+      </w:r>
+    </w:p>
+    <w:p>
+      <w:pPr>
+        <w:jc w:val="both"/>
+        <w:rPr>
+          <w:rFonts w:ascii="Times New Roman" w:hAnsi="Times New Roman" w:cs="Times New Roman"/>
+          <w:sz w:val="24"/>
+          <w:szCs w:val="24"/>
+        </w:rPr>
+      </w:pPr>
+      <w:r>
+        <w:rPr>
+          <w:rFonts w:ascii="Times New Roman" w:hAnsi="Times New Roman" w:cs="Times New Roman"/>
+          <w:sz w:val="24"/>
+          <w:szCs w:val="24"/>
+        </w:rPr>
+        <w:t>В процессе целочисленного деления получаются остатки, которые преобразуются в символьный вид и занос</w:t>
+      </w:r>
+      <w:r>
+        <w:rPr>
+          <w:rFonts w:ascii="Times New Roman" w:hAnsi="Times New Roman" w:cs="Times New Roman"/>
+          <w:sz w:val="24"/>
+          <w:szCs w:val="24"/>
+        </w:rPr>
+        <w:t>я</w:t>
+      </w:r>
+      <w:r>
+        <w:rPr>
+          <w:rFonts w:ascii="Times New Roman" w:hAnsi="Times New Roman" w:cs="Times New Roman"/>
+          <w:sz w:val="24"/>
+          <w:szCs w:val="24"/>
+        </w:rPr>
+        <w:t>тся в буфер вывода.</w:t>
       </w:r>
     </w:p>
     <w:p>
@@ -1667,7 +1668,15 @@
           <w:sz w:val="24"/>
           <w:szCs w:val="24"/>
         </w:rPr>
-        <w:t xml:space="preserve">ЦЦЦЦЦ (которые будут представляться цифрами, где </w:t>
+        <w:t>ЦЦЦЦЦ (которые будут представляться цифрами, где Ц – числа от</w:t>
+      </w:r>
+      <w:r>
+        <w:rPr>
+          <w:rFonts w:ascii="Times New Roman" w:hAnsi="Times New Roman" w:cs="Times New Roman"/>
+          <w:sz w:val="24"/>
+          <w:szCs w:val="24"/>
+        </w:rPr>
+        <w:t xml:space="preserve"> 0 до 9). Таким образом, </w:t>
       </w:r>
       <w:proofErr w:type="gramStart"/>
       <w:r>
@@ -1676,7 +1685,23 @@
           <w:sz w:val="24"/>
           <w:szCs w:val="24"/>
         </w:rPr>
-        <w:t>Ц</w:t>
+        <w:t>минимальная</w:t>
+      </w:r>
+      <w:r>
+        <w:rPr>
+          <w:rFonts w:ascii="Times New Roman" w:hAnsi="Times New Roman" w:cs="Times New Roman"/>
+          <w:sz w:val="24"/>
+          <w:szCs w:val="24"/>
+        </w:rPr>
+        <w:t xml:space="preserve"> </w:t>
+      </w:r>
+      <w:r>
+        <w:rPr>
+          <w:rFonts w:ascii="Times New Roman" w:hAnsi="Times New Roman" w:cs="Times New Roman"/>
+          <w:sz w:val="24"/>
+          <w:szCs w:val="24"/>
+        </w:rPr>
+        <w:t xml:space="preserve"> длинна</w:t>
       </w:r>
       <w:proofErr w:type="gramEnd"/>
       <w:r>
@@ -1685,41 +1710,7 @@
           <w:sz w:val="24"/>
           <w:szCs w:val="24"/>
         </w:rPr>
-        <w:t xml:space="preserve"> – числа от</w:t>
-      </w:r>
-      <w:r>
-        <w:rPr>
-          <w:rFonts w:ascii="Times New Roman" w:hAnsi="Times New Roman" w:cs="Times New Roman"/>
-          <w:sz w:val="24"/>
-          <w:szCs w:val="24"/>
-        </w:rPr>
-        <w:t xml:space="preserve"> 0 до 9). Таким образом, </w:t>
-      </w:r>
-      <w:proofErr w:type="gramStart"/>
-      <w:r>
-        <w:rPr>
-          <w:rFonts w:ascii="Times New Roman" w:hAnsi="Times New Roman" w:cs="Times New Roman"/>
-          <w:sz w:val="24"/>
-          <w:szCs w:val="24"/>
-        </w:rPr>
-        <w:t>минимальная</w:t>
-      </w:r>
-      <w:proofErr w:type="gramEnd"/>
-      <w:r>
-        <w:rPr>
-          <w:rFonts w:ascii="Times New Roman" w:hAnsi="Times New Roman" w:cs="Times New Roman"/>
-          <w:sz w:val="24"/>
-          <w:szCs w:val="24"/>
-        </w:rPr>
-        <w:t xml:space="preserve"> </w:t>
-      </w:r>
-      <w:r>
-        <w:rPr>
-          <w:rFonts w:ascii="Times New Roman" w:hAnsi="Times New Roman" w:cs="Times New Roman"/>
-          <w:sz w:val="24"/>
-          <w:szCs w:val="24"/>
-        </w:rPr>
-        <w:t xml:space="preserve"> длинна буфера составляет 6 символов  </w:t>
+        <w:t xml:space="preserve"> буфера составляет 6 символов  </w:t>
       </w:r>
       <w:r>
         <w:rPr>
@@ -1973,13 +1964,15 @@
           <w:rFonts w:ascii="Times New Roman" w:hAnsi="Times New Roman" w:cs="Times New Roman"/>
           <w:sz w:val="24"/>
           <w:szCs w:val="24"/>
-        </w:rPr>
-      </w:pPr>
-      <w:r>
-        <w:rPr>
-          <w:rFonts w:ascii="Times New Roman" w:hAnsi="Times New Roman" w:cs="Times New Roman"/>
-          <w:sz w:val="24"/>
-          <w:szCs w:val="24"/>
+          <w:highlight w:val="yellow"/>
+        </w:rPr>
+      </w:pPr>
+      <w:r>
+        <w:rPr>
+          <w:rFonts w:ascii="Times New Roman" w:hAnsi="Times New Roman" w:cs="Times New Roman"/>
+          <w:sz w:val="24"/>
+          <w:szCs w:val="24"/>
+          <w:highlight w:val="yellow"/>
         </w:rPr>
         <w:t>Проверить частное. Если оно не равно 0 перейти на пункт 5.</w:t>
       </w:r>
@@ -2005,7 +1998,7 @@
           <w:sz w:val="24"/>
           <w:szCs w:val="24"/>
         </w:rPr>
-        <w:t>Если исходное число было отрицательным, то занести в буфер вывода символ ‘</w:t>
+        <w:t>Если исходное число было отрицательным, то занести в буфер вывода символ ‘-</w:t>
       </w:r>
       <w:proofErr w:type="gramStart"/>
       <w:r>
@@ -2014,17 +2007,9 @@
           <w:sz w:val="24"/>
           <w:szCs w:val="24"/>
         </w:rPr>
-        <w:t>-‘</w:t>
+        <w:t>‘ .</w:t>
       </w:r>
       <w:proofErr w:type="gramEnd"/>
-      <w:r>
-        <w:rPr>
-          <w:rFonts w:ascii="Times New Roman" w:hAnsi="Times New Roman" w:cs="Times New Roman"/>
-          <w:sz w:val="24"/>
-          <w:szCs w:val="24"/>
-        </w:rPr>
-        <w:t xml:space="preserve"> .</w:t>
-      </w:r>
     </w:p>
     <w:p>
       <w:pPr>
@@ -2544,159 +2529,949 @@
           <w:sz w:val="24"/>
           <w:szCs w:val="24"/>
         </w:rPr>
+        <w:t xml:space="preserve">МЕТКА1: </w:t>
+      </w:r>
+    </w:p>
+    <w:p>
+      <w:pPr>
+        <w:pStyle w:val="a3"/>
+        <w:ind w:left="0" w:firstLine="708"/>
+        <w:jc w:val="both"/>
+        <w:rPr>
+          <w:rFonts w:ascii="Times New Roman" w:hAnsi="Times New Roman" w:cs="Times New Roman"/>
+          <w:b/>
+          <w:sz w:val="24"/>
+          <w:szCs w:val="24"/>
+        </w:rPr>
+      </w:pPr>
+      <w:r>
+        <w:rPr>
+          <w:rFonts w:ascii="Times New Roman" w:hAnsi="Times New Roman" w:cs="Times New Roman"/>
+          <w:b/>
+          <w:sz w:val="24"/>
+          <w:szCs w:val="24"/>
+          <w:lang w:val="en-US"/>
+        </w:rPr>
+        <w:t>SUB</w:t>
+      </w:r>
+      <w:r>
+        <w:rPr>
+          <w:rFonts w:ascii="Times New Roman" w:hAnsi="Times New Roman" w:cs="Times New Roman"/>
+          <w:b/>
+          <w:sz w:val="24"/>
+          <w:szCs w:val="24"/>
+        </w:rPr>
+        <w:t xml:space="preserve"> </w:t>
+      </w:r>
+      <w:r>
+        <w:rPr>
+          <w:rFonts w:ascii="Times New Roman" w:hAnsi="Times New Roman" w:cs="Times New Roman"/>
+          <w:b/>
+          <w:sz w:val="24"/>
+          <w:szCs w:val="24"/>
+          <w:lang w:val="en-US"/>
+        </w:rPr>
+        <w:t>DX</w:t>
+      </w:r>
+      <w:r>
+        <w:rPr>
+          <w:rFonts w:ascii="Times New Roman" w:hAnsi="Times New Roman" w:cs="Times New Roman"/>
+          <w:b/>
+          <w:sz w:val="24"/>
+          <w:szCs w:val="24"/>
+        </w:rPr>
+        <w:t xml:space="preserve">, </w:t>
+      </w:r>
+      <w:r>
+        <w:rPr>
+          <w:rFonts w:ascii="Times New Roman" w:hAnsi="Times New Roman" w:cs="Times New Roman"/>
+          <w:b/>
+          <w:sz w:val="24"/>
+          <w:szCs w:val="24"/>
+          <w:lang w:val="en-US"/>
+        </w:rPr>
+        <w:t>DX</w:t>
+      </w:r>
+      <w:r>
+        <w:rPr>
+          <w:rFonts w:ascii="Times New Roman" w:hAnsi="Times New Roman" w:cs="Times New Roman"/>
+          <w:b/>
+          <w:sz w:val="24"/>
+          <w:szCs w:val="24"/>
+        </w:rPr>
+        <w:t xml:space="preserve"> </w:t>
+      </w:r>
+    </w:p>
+    <w:p>
+      <w:pPr>
+        <w:pStyle w:val="a3"/>
+        <w:ind w:left="0" w:firstLine="708"/>
+        <w:jc w:val="both"/>
+        <w:rPr>
+          <w:rFonts w:ascii="Times New Roman" w:hAnsi="Times New Roman" w:cs="Times New Roman"/>
+          <w:b/>
+          <w:sz w:val="24"/>
+          <w:szCs w:val="24"/>
+        </w:rPr>
+      </w:pPr>
+      <w:r>
+        <w:rPr>
+          <w:rFonts w:ascii="Times New Roman" w:hAnsi="Times New Roman" w:cs="Times New Roman"/>
+          <w:b/>
+          <w:sz w:val="24"/>
+          <w:szCs w:val="24"/>
+          <w:lang w:val="en-US"/>
+        </w:rPr>
+        <w:t>DIV</w:t>
+      </w:r>
+      <w:r>
+        <w:rPr>
+          <w:rFonts w:ascii="Times New Roman" w:hAnsi="Times New Roman" w:cs="Times New Roman"/>
+          <w:b/>
+          <w:sz w:val="24"/>
+          <w:szCs w:val="24"/>
+        </w:rPr>
+        <w:t xml:space="preserve"> </w:t>
+      </w:r>
+      <w:r>
+        <w:rPr>
+          <w:rFonts w:ascii="Times New Roman" w:hAnsi="Times New Roman" w:cs="Times New Roman"/>
+          <w:b/>
+          <w:sz w:val="24"/>
+          <w:szCs w:val="24"/>
+          <w:lang w:val="en-US"/>
+        </w:rPr>
+        <w:t>SI</w:t>
+      </w:r>
+    </w:p>
+    <w:p>
+      <w:pPr>
+        <w:pStyle w:val="a3"/>
+        <w:ind w:left="0"/>
+        <w:jc w:val="both"/>
+        <w:rPr>
+          <w:rFonts w:ascii="Times New Roman" w:hAnsi="Times New Roman" w:cs="Times New Roman"/>
+          <w:sz w:val="24"/>
+          <w:szCs w:val="24"/>
+        </w:rPr>
+      </w:pPr>
+      <w:r>
+        <w:rPr>
+          <w:rFonts w:ascii="Times New Roman" w:hAnsi="Times New Roman" w:cs="Times New Roman"/>
+          <w:sz w:val="24"/>
+          <w:szCs w:val="24"/>
+        </w:rPr>
+        <w:t>Получим частное в &lt;</w:t>
+      </w:r>
+      <w:r>
+        <w:rPr>
+          <w:rFonts w:ascii="Times New Roman" w:hAnsi="Times New Roman" w:cs="Times New Roman"/>
+          <w:sz w:val="24"/>
+          <w:szCs w:val="24"/>
+          <w:lang w:val="en-US"/>
+        </w:rPr>
+        <w:t>AX</w:t>
+      </w:r>
+      <w:r>
+        <w:rPr>
+          <w:rFonts w:ascii="Times New Roman" w:hAnsi="Times New Roman" w:cs="Times New Roman"/>
+          <w:sz w:val="24"/>
+          <w:szCs w:val="24"/>
+        </w:rPr>
+        <w:t>&gt;</w:t>
+      </w:r>
+      <w:r>
+        <w:rPr>
+          <w:rFonts w:ascii="Times New Roman" w:hAnsi="Times New Roman" w:cs="Times New Roman"/>
+          <w:sz w:val="24"/>
+          <w:szCs w:val="24"/>
+        </w:rPr>
+        <w:t>= 15</w:t>
+      </w:r>
+      <w:r>
+        <w:rPr>
+          <w:rFonts w:ascii="Times New Roman" w:hAnsi="Times New Roman" w:cs="Times New Roman"/>
+          <w:sz w:val="24"/>
+          <w:szCs w:val="24"/>
+        </w:rPr>
+        <w:t xml:space="preserve">, остаток </w:t>
+      </w:r>
+      <w:r>
+        <w:rPr>
+          <w:rFonts w:ascii="Times New Roman" w:hAnsi="Times New Roman" w:cs="Times New Roman"/>
+          <w:sz w:val="24"/>
+          <w:szCs w:val="24"/>
+        </w:rPr>
+        <w:t>&lt;</w:t>
+      </w:r>
+      <w:r>
+        <w:rPr>
+          <w:rFonts w:ascii="Times New Roman" w:hAnsi="Times New Roman" w:cs="Times New Roman"/>
+          <w:sz w:val="24"/>
+          <w:szCs w:val="24"/>
+          <w:lang w:val="en-US"/>
+        </w:rPr>
+        <w:t>DX</w:t>
+      </w:r>
+      <w:r>
+        <w:rPr>
+          <w:rFonts w:ascii="Times New Roman" w:hAnsi="Times New Roman" w:cs="Times New Roman"/>
+          <w:sz w:val="24"/>
+          <w:szCs w:val="24"/>
+        </w:rPr>
+        <w:t>&gt;</w:t>
+      </w:r>
+      <w:r>
+        <w:rPr>
+          <w:rFonts w:ascii="Times New Roman" w:hAnsi="Times New Roman" w:cs="Times New Roman"/>
+          <w:sz w:val="24"/>
+          <w:szCs w:val="24"/>
+        </w:rPr>
+        <w:t xml:space="preserve"> = 7 </w:t>
+      </w:r>
+    </w:p>
+    <w:p>
+      <w:pPr>
+        <w:pStyle w:val="a3"/>
+        <w:ind w:left="0"/>
+        <w:jc w:val="both"/>
+        <w:rPr>
+          <w:rFonts w:ascii="Times New Roman" w:hAnsi="Times New Roman" w:cs="Times New Roman"/>
+          <w:sz w:val="24"/>
+          <w:szCs w:val="24"/>
+        </w:rPr>
+      </w:pPr>
+    </w:p>
+    <w:p>
+      <w:pPr>
+        <w:pStyle w:val="a3"/>
+        <w:ind w:left="0"/>
+        <w:jc w:val="both"/>
+        <w:rPr>
+          <w:rFonts w:ascii="Times New Roman" w:hAnsi="Times New Roman" w:cs="Times New Roman"/>
+          <w:sz w:val="24"/>
+          <w:szCs w:val="24"/>
+        </w:rPr>
+      </w:pPr>
+      <w:r>
+        <w:rPr>
+          <w:rFonts w:ascii="Times New Roman" w:hAnsi="Times New Roman" w:cs="Times New Roman"/>
+          <w:b/>
+          <w:sz w:val="24"/>
+          <w:szCs w:val="24"/>
+        </w:rPr>
+        <w:t>6</w:t>
+      </w:r>
+      <w:r>
+        <w:rPr>
+          <w:rFonts w:ascii="Times New Roman" w:hAnsi="Times New Roman" w:cs="Times New Roman"/>
+          <w:b/>
+          <w:sz w:val="24"/>
+          <w:szCs w:val="24"/>
+        </w:rPr>
+        <w:t>)</w:t>
+      </w:r>
+      <w:r>
+        <w:rPr>
+          <w:rFonts w:ascii="Times New Roman" w:hAnsi="Times New Roman" w:cs="Times New Roman"/>
+          <w:sz w:val="24"/>
+          <w:szCs w:val="24"/>
+        </w:rPr>
+        <w:t xml:space="preserve"> П</w:t>
+      </w:r>
+      <w:r>
+        <w:rPr>
+          <w:rFonts w:ascii="Times New Roman" w:hAnsi="Times New Roman" w:cs="Times New Roman"/>
+          <w:sz w:val="24"/>
+          <w:szCs w:val="24"/>
+        </w:rPr>
+        <w:t>ереводим остаток от целочисленного деления (7)</w:t>
+      </w:r>
+      <w:r>
+        <w:rPr>
+          <w:rFonts w:ascii="Times New Roman" w:hAnsi="Times New Roman" w:cs="Times New Roman"/>
+          <w:sz w:val="24"/>
+          <w:szCs w:val="24"/>
+        </w:rPr>
+        <w:t xml:space="preserve"> в символьное представление</w:t>
+      </w:r>
+      <w:r>
+        <w:rPr>
+          <w:rFonts w:ascii="Times New Roman" w:hAnsi="Times New Roman" w:cs="Times New Roman"/>
+          <w:sz w:val="24"/>
+          <w:szCs w:val="24"/>
+        </w:rPr>
+        <w:t>:</w:t>
+      </w:r>
+    </w:p>
+    <w:p>
+      <w:pPr>
+        <w:pStyle w:val="a3"/>
+        <w:ind w:left="0"/>
+        <w:jc w:val="both"/>
+        <w:rPr>
+          <w:rFonts w:ascii="Times New Roman" w:hAnsi="Times New Roman" w:cs="Times New Roman"/>
+          <w:b/>
+          <w:sz w:val="24"/>
+          <w:szCs w:val="24"/>
+        </w:rPr>
+      </w:pPr>
+      <w:r>
+        <w:rPr>
+          <w:rFonts w:ascii="Times New Roman" w:hAnsi="Times New Roman" w:cs="Times New Roman"/>
+          <w:b/>
+          <w:sz w:val="24"/>
+          <w:szCs w:val="24"/>
+          <w:lang w:val="en-US"/>
+        </w:rPr>
+        <w:t>ADD</w:t>
+      </w:r>
+      <w:r>
+        <w:rPr>
+          <w:rFonts w:ascii="Times New Roman" w:hAnsi="Times New Roman" w:cs="Times New Roman"/>
+          <w:b/>
+          <w:sz w:val="24"/>
+          <w:szCs w:val="24"/>
+        </w:rPr>
+        <w:t xml:space="preserve"> </w:t>
+      </w:r>
+      <w:r>
+        <w:rPr>
+          <w:rFonts w:ascii="Times New Roman" w:hAnsi="Times New Roman" w:cs="Times New Roman"/>
+          <w:b/>
+          <w:sz w:val="24"/>
+          <w:szCs w:val="24"/>
+          <w:lang w:val="en-US"/>
+        </w:rPr>
+        <w:t>DX</w:t>
+      </w:r>
+      <w:r>
+        <w:rPr>
+          <w:rFonts w:ascii="Times New Roman" w:hAnsi="Times New Roman" w:cs="Times New Roman"/>
+          <w:b/>
+          <w:sz w:val="24"/>
+          <w:szCs w:val="24"/>
+        </w:rPr>
+        <w:t>, ‘0’</w:t>
+      </w:r>
+    </w:p>
+    <w:p>
+      <w:pPr>
+        <w:pStyle w:val="a3"/>
+        <w:ind w:left="0"/>
+        <w:jc w:val="both"/>
+        <w:rPr>
+          <w:rFonts w:ascii="Times New Roman" w:hAnsi="Times New Roman" w:cs="Times New Roman"/>
+          <w:sz w:val="24"/>
+          <w:szCs w:val="24"/>
+        </w:rPr>
+      </w:pPr>
+      <w:r>
+        <w:rPr>
+          <w:rFonts w:ascii="Times New Roman" w:hAnsi="Times New Roman" w:cs="Times New Roman"/>
+          <w:sz w:val="24"/>
+          <w:szCs w:val="24"/>
+        </w:rPr>
+        <w:t>Получим &lt;</w:t>
+      </w:r>
+      <w:r>
+        <w:rPr>
+          <w:rFonts w:ascii="Times New Roman" w:hAnsi="Times New Roman" w:cs="Times New Roman"/>
+          <w:sz w:val="24"/>
+          <w:szCs w:val="24"/>
+          <w:lang w:val="en-US"/>
+        </w:rPr>
+        <w:t>D</w:t>
+      </w:r>
+      <w:r>
+        <w:rPr>
+          <w:rFonts w:ascii="Times New Roman" w:hAnsi="Times New Roman" w:cs="Times New Roman"/>
+          <w:sz w:val="24"/>
+          <w:szCs w:val="24"/>
+          <w:lang w:val="en-US"/>
+        </w:rPr>
+        <w:t>X</w:t>
+      </w:r>
+      <w:r>
+        <w:rPr>
+          <w:rFonts w:ascii="Times New Roman" w:hAnsi="Times New Roman" w:cs="Times New Roman"/>
+          <w:sz w:val="24"/>
+          <w:szCs w:val="24"/>
+        </w:rPr>
+        <w:t>&gt;=37</w:t>
+      </w:r>
+      <w:r>
+        <w:rPr>
+          <w:rFonts w:ascii="Times New Roman" w:hAnsi="Times New Roman" w:cs="Times New Roman"/>
+          <w:sz w:val="24"/>
+          <w:szCs w:val="24"/>
+          <w:lang w:val="en-US"/>
+        </w:rPr>
+        <w:t>h</w:t>
+      </w:r>
+    </w:p>
+    <w:p>
+      <w:pPr>
+        <w:pStyle w:val="a3"/>
+        <w:ind w:left="0"/>
+        <w:jc w:val="both"/>
+        <w:rPr>
+          <w:rFonts w:ascii="Times New Roman" w:hAnsi="Times New Roman" w:cs="Times New Roman"/>
+          <w:sz w:val="24"/>
+          <w:szCs w:val="24"/>
+        </w:rPr>
+      </w:pPr>
+    </w:p>
+    <w:p>
+      <w:pPr>
+        <w:pStyle w:val="a3"/>
+        <w:ind w:left="0"/>
+        <w:jc w:val="both"/>
+        <w:rPr>
+          <w:rFonts w:ascii="Times New Roman" w:hAnsi="Times New Roman" w:cs="Times New Roman"/>
+          <w:sz w:val="24"/>
+          <w:szCs w:val="24"/>
+        </w:rPr>
+      </w:pPr>
+      <w:r>
+        <w:rPr>
+          <w:rFonts w:ascii="Times New Roman" w:hAnsi="Times New Roman" w:cs="Times New Roman"/>
+          <w:b/>
+          <w:sz w:val="24"/>
+          <w:szCs w:val="24"/>
+        </w:rPr>
+        <w:t>7</w:t>
+      </w:r>
+      <w:r>
+        <w:rPr>
+          <w:rFonts w:ascii="Times New Roman" w:hAnsi="Times New Roman" w:cs="Times New Roman"/>
+          <w:b/>
+          <w:sz w:val="24"/>
+          <w:szCs w:val="24"/>
+        </w:rPr>
+        <w:t>)</w:t>
+      </w:r>
+      <w:r>
+        <w:rPr>
+          <w:rFonts w:ascii="Times New Roman" w:hAnsi="Times New Roman" w:cs="Times New Roman"/>
+          <w:sz w:val="24"/>
+          <w:szCs w:val="24"/>
+        </w:rPr>
+        <w:t xml:space="preserve"> </w:t>
+      </w:r>
+      <w:r>
+        <w:rPr>
+          <w:rFonts w:ascii="Times New Roman" w:hAnsi="Times New Roman" w:cs="Times New Roman"/>
+          <w:sz w:val="24"/>
+          <w:szCs w:val="24"/>
+        </w:rPr>
+        <w:t>З</w:t>
+      </w:r>
+      <w:r>
+        <w:rPr>
+          <w:rFonts w:ascii="Times New Roman" w:hAnsi="Times New Roman" w:cs="Times New Roman"/>
+          <w:sz w:val="24"/>
+          <w:szCs w:val="24"/>
+        </w:rPr>
+        <w:t>аносим в символьное представление остатка в буфер вывода</w:t>
+      </w:r>
+      <w:r>
+        <w:rPr>
+          <w:rFonts w:ascii="Times New Roman" w:hAnsi="Times New Roman" w:cs="Times New Roman"/>
+          <w:sz w:val="24"/>
+          <w:szCs w:val="24"/>
+        </w:rPr>
+        <w:t>:</w:t>
+      </w:r>
+    </w:p>
+    <w:p>
+      <w:pPr>
+        <w:pStyle w:val="a3"/>
+        <w:ind w:left="0"/>
+        <w:jc w:val="both"/>
+        <w:rPr>
+          <w:rFonts w:ascii="Times New Roman" w:hAnsi="Times New Roman" w:cs="Times New Roman"/>
+          <w:b/>
+          <w:sz w:val="24"/>
+          <w:szCs w:val="24"/>
+          <w:lang w:val="en-US"/>
+        </w:rPr>
+      </w:pPr>
+      <w:r>
+        <w:rPr>
+          <w:rFonts w:ascii="Times New Roman" w:hAnsi="Times New Roman" w:cs="Times New Roman"/>
+          <w:b/>
+          <w:sz w:val="24"/>
+          <w:szCs w:val="24"/>
+        </w:rPr>
+        <w:t xml:space="preserve"> </w:t>
+      </w:r>
+      <w:r>
+        <w:rPr>
+          <w:rFonts w:ascii="Times New Roman" w:hAnsi="Times New Roman" w:cs="Times New Roman"/>
+          <w:b/>
+          <w:sz w:val="24"/>
+          <w:szCs w:val="24"/>
+          <w:lang w:val="en-US"/>
+        </w:rPr>
+        <w:t>DE</w:t>
+      </w:r>
+      <w:r>
+        <w:rPr>
+          <w:rFonts w:ascii="Times New Roman" w:hAnsi="Times New Roman" w:cs="Times New Roman"/>
+          <w:b/>
+          <w:sz w:val="24"/>
+          <w:szCs w:val="24"/>
+        </w:rPr>
+        <w:t>С</w:t>
+      </w:r>
+      <w:r>
+        <w:rPr>
+          <w:rStyle w:val="a7"/>
+          <w:rFonts w:ascii="Times New Roman" w:hAnsi="Times New Roman" w:cs="Times New Roman"/>
+          <w:b/>
+          <w:sz w:val="24"/>
+          <w:szCs w:val="24"/>
+        </w:rPr>
+        <w:footnoteReference w:id="3"/>
+      </w:r>
+      <w:r>
+        <w:rPr>
+          <w:rFonts w:ascii="Times New Roman" w:hAnsi="Times New Roman" w:cs="Times New Roman"/>
+          <w:b/>
+          <w:sz w:val="24"/>
+          <w:szCs w:val="24"/>
+          <w:lang w:val="en-US"/>
+        </w:rPr>
+        <w:t xml:space="preserve"> BX </w:t>
+      </w:r>
+    </w:p>
+    <w:p>
+      <w:pPr>
+        <w:pStyle w:val="a3"/>
+        <w:ind w:left="0"/>
+        <w:jc w:val="both"/>
+        <w:rPr>
+          <w:rFonts w:ascii="Times New Roman" w:hAnsi="Times New Roman" w:cs="Times New Roman"/>
+          <w:b/>
+          <w:sz w:val="24"/>
+          <w:szCs w:val="24"/>
+          <w:lang w:val="en-US"/>
+        </w:rPr>
+      </w:pPr>
+      <w:r>
+        <w:rPr>
+          <w:rFonts w:ascii="Times New Roman" w:hAnsi="Times New Roman" w:cs="Times New Roman"/>
+          <w:b/>
+          <w:sz w:val="24"/>
+          <w:szCs w:val="24"/>
+          <w:lang w:val="en-US"/>
+        </w:rPr>
+        <w:t>MOV</w:t>
+      </w:r>
+      <w:r>
+        <w:rPr>
+          <w:rFonts w:ascii="Times New Roman" w:hAnsi="Times New Roman" w:cs="Times New Roman"/>
+          <w:b/>
+          <w:sz w:val="24"/>
+          <w:szCs w:val="24"/>
+          <w:lang w:val="en-US"/>
+        </w:rPr>
+        <w:t xml:space="preserve"> Byte </w:t>
+      </w:r>
+      <w:r>
+        <w:rPr>
+          <w:rFonts w:ascii="Times New Roman" w:hAnsi="Times New Roman" w:cs="Times New Roman"/>
+          <w:b/>
+          <w:sz w:val="24"/>
+          <w:szCs w:val="24"/>
+          <w:lang w:val="en-US"/>
+        </w:rPr>
+        <w:t>PTR [BX], DL</w:t>
+      </w:r>
+    </w:p>
+    <w:p>
+      <w:pPr>
+        <w:pStyle w:val="a3"/>
+        <w:ind w:left="0"/>
+        <w:jc w:val="both"/>
+        <w:rPr>
+          <w:rFonts w:ascii="Times New Roman" w:hAnsi="Times New Roman" w:cs="Times New Roman"/>
+          <w:sz w:val="24"/>
+          <w:szCs w:val="24"/>
+          <w:lang w:val="en-US"/>
+        </w:rPr>
+      </w:pPr>
+    </w:p>
+    <w:p>
+      <w:pPr>
+        <w:pStyle w:val="a3"/>
+        <w:ind w:left="0"/>
+        <w:jc w:val="both"/>
+        <w:rPr>
+          <w:rFonts w:ascii="Times New Roman" w:hAnsi="Times New Roman" w:cs="Times New Roman"/>
+          <w:sz w:val="24"/>
+          <w:szCs w:val="24"/>
+        </w:rPr>
+      </w:pPr>
+      <w:r>
+        <w:rPr>
+          <w:rFonts w:ascii="Times New Roman" w:hAnsi="Times New Roman" w:cs="Times New Roman"/>
+          <w:b/>
+          <w:sz w:val="24"/>
+          <w:szCs w:val="24"/>
+        </w:rPr>
+        <w:t>8</w:t>
+      </w:r>
+      <w:r>
+        <w:rPr>
+          <w:rFonts w:ascii="Times New Roman" w:hAnsi="Times New Roman" w:cs="Times New Roman"/>
+          <w:b/>
+          <w:sz w:val="24"/>
+          <w:szCs w:val="24"/>
+        </w:rPr>
+        <w:t>)</w:t>
+      </w:r>
+      <w:r>
+        <w:rPr>
+          <w:rFonts w:ascii="Times New Roman" w:hAnsi="Times New Roman" w:cs="Times New Roman"/>
+          <w:sz w:val="24"/>
+          <w:szCs w:val="24"/>
+        </w:rPr>
+        <w:t xml:space="preserve"> </w:t>
+      </w:r>
+      <w:r>
+        <w:rPr>
+          <w:rFonts w:ascii="Times New Roman" w:hAnsi="Times New Roman" w:cs="Times New Roman"/>
+          <w:sz w:val="24"/>
+          <w:szCs w:val="24"/>
+        </w:rPr>
+        <w:t>П</w:t>
+      </w:r>
+      <w:r>
+        <w:rPr>
+          <w:rFonts w:ascii="Times New Roman" w:hAnsi="Times New Roman" w:cs="Times New Roman"/>
+          <w:sz w:val="24"/>
+          <w:szCs w:val="24"/>
+        </w:rPr>
+        <w:t>роверим частное на равенство его нулю:</w:t>
+      </w:r>
+    </w:p>
+    <w:p>
+      <w:pPr>
+        <w:pStyle w:val="a3"/>
+        <w:ind w:left="0"/>
+        <w:jc w:val="both"/>
+        <w:rPr>
+          <w:rFonts w:ascii="Times New Roman" w:hAnsi="Times New Roman" w:cs="Times New Roman"/>
+          <w:b/>
+          <w:sz w:val="24"/>
+          <w:szCs w:val="24"/>
+        </w:rPr>
+      </w:pPr>
+      <w:r>
+        <w:rPr>
+          <w:rFonts w:ascii="Times New Roman" w:hAnsi="Times New Roman" w:cs="Times New Roman"/>
+          <w:b/>
+          <w:sz w:val="24"/>
+          <w:szCs w:val="24"/>
+          <w:lang w:val="en-US"/>
+        </w:rPr>
+        <w:t>OR</w:t>
+      </w:r>
+      <w:r>
+        <w:rPr>
+          <w:rFonts w:ascii="Times New Roman" w:hAnsi="Times New Roman" w:cs="Times New Roman"/>
+          <w:b/>
+          <w:sz w:val="24"/>
+          <w:szCs w:val="24"/>
+        </w:rPr>
+        <w:t xml:space="preserve"> </w:t>
+      </w:r>
+      <w:r>
+        <w:rPr>
+          <w:rFonts w:ascii="Times New Roman" w:hAnsi="Times New Roman" w:cs="Times New Roman"/>
+          <w:b/>
+          <w:sz w:val="24"/>
+          <w:szCs w:val="24"/>
+          <w:lang w:val="en-US"/>
+        </w:rPr>
+        <w:t>AX</w:t>
+      </w:r>
+      <w:r>
+        <w:rPr>
+          <w:rFonts w:ascii="Times New Roman" w:hAnsi="Times New Roman" w:cs="Times New Roman"/>
+          <w:b/>
+          <w:sz w:val="24"/>
+          <w:szCs w:val="24"/>
+        </w:rPr>
+        <w:t>,</w:t>
+      </w:r>
+      <w:r>
+        <w:rPr>
+          <w:rFonts w:ascii="Times New Roman" w:hAnsi="Times New Roman" w:cs="Times New Roman"/>
+          <w:b/>
+          <w:sz w:val="24"/>
+          <w:szCs w:val="24"/>
+        </w:rPr>
+        <w:t xml:space="preserve"> </w:t>
+      </w:r>
+      <w:r>
+        <w:rPr>
+          <w:rFonts w:ascii="Times New Roman" w:hAnsi="Times New Roman" w:cs="Times New Roman"/>
+          <w:b/>
+          <w:sz w:val="24"/>
+          <w:szCs w:val="24"/>
+          <w:lang w:val="en-US"/>
+        </w:rPr>
+        <w:t>AX</w:t>
+      </w:r>
+    </w:p>
+    <w:p>
+      <w:pPr>
+        <w:pStyle w:val="a3"/>
+        <w:ind w:left="0"/>
+        <w:jc w:val="both"/>
+        <w:rPr>
+          <w:rFonts w:ascii="Times New Roman" w:hAnsi="Times New Roman" w:cs="Times New Roman"/>
+          <w:b/>
+          <w:sz w:val="24"/>
+          <w:szCs w:val="24"/>
+        </w:rPr>
+      </w:pPr>
+      <w:r>
+        <w:rPr>
+          <w:rFonts w:ascii="Times New Roman" w:hAnsi="Times New Roman" w:cs="Times New Roman"/>
+          <w:b/>
+          <w:sz w:val="24"/>
+          <w:szCs w:val="24"/>
+          <w:lang w:val="en-US"/>
+        </w:rPr>
+        <w:t>JNZ</w:t>
+      </w:r>
+      <w:r>
+        <w:rPr>
+          <w:rFonts w:ascii="Times New Roman" w:hAnsi="Times New Roman" w:cs="Times New Roman"/>
+          <w:b/>
+          <w:sz w:val="24"/>
+          <w:szCs w:val="24"/>
+        </w:rPr>
+        <w:t xml:space="preserve"> </w:t>
+      </w:r>
+      <w:r>
+        <w:rPr>
+          <w:rFonts w:ascii="Times New Roman" w:hAnsi="Times New Roman" w:cs="Times New Roman"/>
+          <w:b/>
+          <w:sz w:val="24"/>
+          <w:szCs w:val="24"/>
+        </w:rPr>
         <w:t>МЕТКА</w:t>
       </w:r>
+      <w:r>
+        <w:rPr>
+          <w:rFonts w:ascii="Times New Roman" w:hAnsi="Times New Roman" w:cs="Times New Roman"/>
+          <w:b/>
+          <w:sz w:val="24"/>
+          <w:szCs w:val="24"/>
+        </w:rPr>
+        <w:t>1</w:t>
+      </w:r>
+    </w:p>
+    <w:p>
+      <w:pPr>
+        <w:pStyle w:val="a3"/>
+        <w:ind w:left="0"/>
+        <w:jc w:val="both"/>
+        <w:rPr>
+          <w:rFonts w:ascii="Times New Roman" w:hAnsi="Times New Roman" w:cs="Times New Roman"/>
+          <w:sz w:val="24"/>
+          <w:szCs w:val="24"/>
+        </w:rPr>
+      </w:pPr>
+    </w:p>
+    <w:p>
+      <w:pPr>
+        <w:pStyle w:val="a3"/>
+        <w:ind w:left="0"/>
+        <w:jc w:val="both"/>
+        <w:rPr>
+          <w:rFonts w:ascii="Times New Roman" w:hAnsi="Times New Roman" w:cs="Times New Roman"/>
+          <w:sz w:val="24"/>
+          <w:szCs w:val="24"/>
+          <w:lang w:val="en-US"/>
+        </w:rPr>
+      </w:pPr>
+      <w:r>
+        <w:rPr>
+          <w:rFonts w:ascii="Times New Roman" w:hAnsi="Times New Roman" w:cs="Times New Roman"/>
+          <w:sz w:val="24"/>
+          <w:szCs w:val="24"/>
+        </w:rPr>
+        <w:t>Наше частное &lt;</w:t>
+      </w:r>
+      <w:r>
+        <w:rPr>
+          <w:rFonts w:ascii="Times New Roman" w:hAnsi="Times New Roman" w:cs="Times New Roman"/>
+          <w:sz w:val="24"/>
+          <w:szCs w:val="24"/>
+          <w:lang w:val="en-US"/>
+        </w:rPr>
+        <w:t>ax</w:t>
+      </w:r>
+      <w:r>
+        <w:rPr>
+          <w:rFonts w:ascii="Times New Roman" w:hAnsi="Times New Roman" w:cs="Times New Roman"/>
+          <w:sz w:val="24"/>
+          <w:szCs w:val="24"/>
+        </w:rPr>
+        <w:t>&gt; =15, не равно 0 . Поэтому переходим опять на пункт 5 и опять повторяем все пункты. В результате получим следующее</w:t>
+      </w:r>
+      <w:r>
+        <w:rPr>
+          <w:rFonts w:ascii="Times New Roman" w:hAnsi="Times New Roman" w:cs="Times New Roman"/>
+          <w:sz w:val="24"/>
+          <w:szCs w:val="24"/>
+          <w:lang w:val="en-US"/>
+        </w:rPr>
+        <w:t>:</w:t>
+      </w:r>
+      <w:r>
+        <w:rPr>
+          <w:rFonts w:ascii="Times New Roman" w:hAnsi="Times New Roman" w:cs="Times New Roman"/>
+          <w:sz w:val="24"/>
+          <w:szCs w:val="24"/>
+        </w:rPr>
+        <w:t xml:space="preserve"> </w:t>
+      </w:r>
+    </w:p>
+    <w:p>
+      <w:pPr>
+        <w:pStyle w:val="a3"/>
+        <w:ind w:left="0"/>
+        <w:jc w:val="both"/>
+        <w:rPr>
+          <w:rFonts w:ascii="Times New Roman" w:hAnsi="Times New Roman" w:cs="Times New Roman"/>
+          <w:sz w:val="24"/>
+          <w:szCs w:val="24"/>
+        </w:rPr>
+      </w:pPr>
+      <w:r>
+        <w:rPr>
+          <w:rFonts w:ascii="Times New Roman" w:hAnsi="Times New Roman" w:cs="Times New Roman"/>
+          <w:sz w:val="24"/>
+          <w:szCs w:val="24"/>
+        </w:rPr>
+        <w:t>Частное в &lt;</w:t>
+      </w:r>
+      <w:r>
+        <w:rPr>
+          <w:rFonts w:ascii="Times New Roman" w:hAnsi="Times New Roman" w:cs="Times New Roman"/>
+          <w:sz w:val="24"/>
+          <w:szCs w:val="24"/>
+          <w:lang w:val="en-US"/>
+        </w:rPr>
+        <w:t>AX</w:t>
+      </w:r>
+      <w:r>
+        <w:rPr>
+          <w:rFonts w:ascii="Times New Roman" w:hAnsi="Times New Roman" w:cs="Times New Roman"/>
+          <w:sz w:val="24"/>
+          <w:szCs w:val="24"/>
+        </w:rPr>
+        <w:t>&gt; = 1 , остаток &lt;</w:t>
+      </w:r>
+      <w:r>
+        <w:rPr>
+          <w:rFonts w:ascii="Times New Roman" w:hAnsi="Times New Roman" w:cs="Times New Roman"/>
+          <w:sz w:val="24"/>
+          <w:szCs w:val="24"/>
+          <w:lang w:val="en-US"/>
+        </w:rPr>
+        <w:t>DX</w:t>
+      </w:r>
+      <w:r>
+        <w:rPr>
+          <w:rFonts w:ascii="Times New Roman" w:hAnsi="Times New Roman" w:cs="Times New Roman"/>
+          <w:sz w:val="24"/>
+          <w:szCs w:val="24"/>
+        </w:rPr>
+        <w:t>&gt; =  5</w:t>
+      </w:r>
+      <w:r>
+        <w:rPr>
+          <w:rFonts w:ascii="Times New Roman" w:hAnsi="Times New Roman" w:cs="Times New Roman"/>
+          <w:sz w:val="24"/>
+          <w:szCs w:val="24"/>
+        </w:rPr>
+        <w:t xml:space="preserve"> . Преобразуем остаток в символ</w:t>
+      </w:r>
+      <w:r>
+        <w:rPr>
+          <w:rFonts w:ascii="Times New Roman" w:hAnsi="Times New Roman" w:cs="Times New Roman"/>
+          <w:sz w:val="24"/>
+          <w:szCs w:val="24"/>
+        </w:rPr>
+        <w:t xml:space="preserve">, получим </w:t>
+      </w:r>
+      <w:r>
+        <w:rPr>
+          <w:rFonts w:ascii="Times New Roman" w:hAnsi="Times New Roman" w:cs="Times New Roman"/>
+          <w:sz w:val="24"/>
+          <w:szCs w:val="24"/>
+        </w:rPr>
+        <w:t>&lt;</w:t>
+      </w:r>
+      <w:r>
+        <w:rPr>
+          <w:rFonts w:ascii="Times New Roman" w:hAnsi="Times New Roman" w:cs="Times New Roman"/>
+          <w:sz w:val="24"/>
+          <w:szCs w:val="24"/>
+          <w:lang w:val="en-US"/>
+        </w:rPr>
+        <w:t>dx</w:t>
+      </w:r>
+      <w:r>
+        <w:rPr>
+          <w:rFonts w:ascii="Times New Roman" w:hAnsi="Times New Roman" w:cs="Times New Roman"/>
+          <w:sz w:val="24"/>
+          <w:szCs w:val="24"/>
+        </w:rPr>
+        <w:t>&gt;=35</w:t>
+      </w:r>
+      <w:r>
+        <w:rPr>
+          <w:rFonts w:ascii="Times New Roman" w:hAnsi="Times New Roman" w:cs="Times New Roman"/>
+          <w:sz w:val="24"/>
+          <w:szCs w:val="24"/>
+          <w:lang w:val="en-US"/>
+        </w:rPr>
+        <w:t>h</w:t>
+      </w:r>
+      <w:r>
+        <w:rPr>
+          <w:rFonts w:ascii="Times New Roman" w:hAnsi="Times New Roman" w:cs="Times New Roman"/>
+          <w:sz w:val="24"/>
+          <w:szCs w:val="24"/>
+        </w:rPr>
+        <w:t xml:space="preserve"> и опять заносим его (символ </w:t>
+      </w:r>
       <w:proofErr w:type="gramStart"/>
       <w:r>
         <w:rPr>
           <w:rFonts w:ascii="Times New Roman" w:hAnsi="Times New Roman" w:cs="Times New Roman"/>
-          <w:b/>
-          <w:sz w:val="24"/>
-          <w:szCs w:val="24"/>
-        </w:rPr>
-        <w:t>1</w:t>
+          <w:sz w:val="24"/>
+          <w:szCs w:val="24"/>
+        </w:rPr>
+        <w:t>5 )</w:t>
       </w:r>
       <w:proofErr w:type="gramEnd"/>
       <w:r>
         <w:rPr>
           <w:rFonts w:ascii="Times New Roman" w:hAnsi="Times New Roman" w:cs="Times New Roman"/>
-          <w:b/>
-          <w:sz w:val="24"/>
-          <w:szCs w:val="24"/>
-        </w:rPr>
-        <w:t xml:space="preserve">: </w:t>
-      </w:r>
-    </w:p>
-    <w:p>
-      <w:pPr>
-        <w:pStyle w:val="a3"/>
-        <w:ind w:left="0" w:firstLine="708"/>
-        <w:jc w:val="both"/>
-        <w:rPr>
-          <w:rFonts w:ascii="Times New Roman" w:hAnsi="Times New Roman" w:cs="Times New Roman"/>
-          <w:b/>
-          <w:sz w:val="24"/>
-          <w:szCs w:val="24"/>
-        </w:rPr>
-      </w:pPr>
-      <w:r>
-        <w:rPr>
-          <w:rFonts w:ascii="Times New Roman" w:hAnsi="Times New Roman" w:cs="Times New Roman"/>
-          <w:b/>
-          <w:sz w:val="24"/>
-          <w:szCs w:val="24"/>
-          <w:lang w:val="en-US"/>
-        </w:rPr>
-        <w:t>SUB</w:t>
-      </w:r>
-      <w:r>
-        <w:rPr>
-          <w:rFonts w:ascii="Times New Roman" w:hAnsi="Times New Roman" w:cs="Times New Roman"/>
-          <w:b/>
-          <w:sz w:val="24"/>
-          <w:szCs w:val="24"/>
-        </w:rPr>
-        <w:t xml:space="preserve"> </w:t>
-      </w:r>
-      <w:r>
-        <w:rPr>
-          <w:rFonts w:ascii="Times New Roman" w:hAnsi="Times New Roman" w:cs="Times New Roman"/>
-          <w:b/>
-          <w:sz w:val="24"/>
-          <w:szCs w:val="24"/>
-          <w:lang w:val="en-US"/>
-        </w:rPr>
-        <w:t>DX</w:t>
-      </w:r>
-      <w:r>
-        <w:rPr>
-          <w:rFonts w:ascii="Times New Roman" w:hAnsi="Times New Roman" w:cs="Times New Roman"/>
-          <w:b/>
-          <w:sz w:val="24"/>
-          <w:szCs w:val="24"/>
-        </w:rPr>
-        <w:t xml:space="preserve">, </w:t>
-      </w:r>
-      <w:r>
-        <w:rPr>
-          <w:rFonts w:ascii="Times New Roman" w:hAnsi="Times New Roman" w:cs="Times New Roman"/>
-          <w:b/>
-          <w:sz w:val="24"/>
-          <w:szCs w:val="24"/>
-          <w:lang w:val="en-US"/>
-        </w:rPr>
-        <w:t>DX</w:t>
-      </w:r>
-      <w:r>
-        <w:rPr>
-          <w:rFonts w:ascii="Times New Roman" w:hAnsi="Times New Roman" w:cs="Times New Roman"/>
-          <w:b/>
-          <w:sz w:val="24"/>
-          <w:szCs w:val="24"/>
-        </w:rPr>
-        <w:t xml:space="preserve"> </w:t>
-      </w:r>
-    </w:p>
-    <w:p>
-      <w:pPr>
-        <w:pStyle w:val="a3"/>
-        <w:ind w:left="0" w:firstLine="708"/>
-        <w:jc w:val="both"/>
-        <w:rPr>
-          <w:rFonts w:ascii="Times New Roman" w:hAnsi="Times New Roman" w:cs="Times New Roman"/>
-          <w:b/>
-          <w:sz w:val="24"/>
-          <w:szCs w:val="24"/>
-        </w:rPr>
-      </w:pPr>
-      <w:r>
-        <w:rPr>
-          <w:rFonts w:ascii="Times New Roman" w:hAnsi="Times New Roman" w:cs="Times New Roman"/>
-          <w:b/>
-          <w:sz w:val="24"/>
-          <w:szCs w:val="24"/>
-          <w:lang w:val="en-US"/>
-        </w:rPr>
-        <w:t>DIV</w:t>
-      </w:r>
-      <w:r>
-        <w:rPr>
-          <w:rFonts w:ascii="Times New Roman" w:hAnsi="Times New Roman" w:cs="Times New Roman"/>
-          <w:b/>
-          <w:sz w:val="24"/>
-          <w:szCs w:val="24"/>
-        </w:rPr>
-        <w:t xml:space="preserve"> </w:t>
-      </w:r>
-      <w:r>
-        <w:rPr>
-          <w:rFonts w:ascii="Times New Roman" w:hAnsi="Times New Roman" w:cs="Times New Roman"/>
-          <w:b/>
-          <w:sz w:val="24"/>
-          <w:szCs w:val="24"/>
-          <w:lang w:val="en-US"/>
-        </w:rPr>
-        <w:t>SI</w:t>
-      </w:r>
-    </w:p>
-    <w:p>
-      <w:pPr>
-        <w:pStyle w:val="a3"/>
-        <w:ind w:left="0"/>
-        <w:jc w:val="both"/>
-        <w:rPr>
-          <w:rFonts w:ascii="Times New Roman" w:hAnsi="Times New Roman" w:cs="Times New Roman"/>
-          <w:sz w:val="24"/>
-          <w:szCs w:val="24"/>
-        </w:rPr>
-      </w:pPr>
-      <w:r>
-        <w:rPr>
-          <w:rFonts w:ascii="Times New Roman" w:hAnsi="Times New Roman" w:cs="Times New Roman"/>
-          <w:sz w:val="24"/>
-          <w:szCs w:val="24"/>
-        </w:rPr>
-        <w:t>Получим частное в &lt;</w:t>
+          <w:sz w:val="24"/>
+          <w:szCs w:val="24"/>
+        </w:rPr>
+        <w:t xml:space="preserve"> в буфер вывода. Теперь наше новое частное &lt;</w:t>
       </w:r>
       <w:r>
         <w:rPr>
@@ -2713,782 +3488,7 @@
           <w:sz w:val="24"/>
           <w:szCs w:val="24"/>
         </w:rPr>
-        <w:t>&gt;</w:t>
-      </w:r>
-      <w:r>
-        <w:rPr>
-          <w:rFonts w:ascii="Times New Roman" w:hAnsi="Times New Roman" w:cs="Times New Roman"/>
-          <w:sz w:val="24"/>
-          <w:szCs w:val="24"/>
-        </w:rPr>
-        <w:t>= 15</w:t>
-      </w:r>
-      <w:r>
-        <w:rPr>
-          <w:rFonts w:ascii="Times New Roman" w:hAnsi="Times New Roman" w:cs="Times New Roman"/>
-          <w:sz w:val="24"/>
-          <w:szCs w:val="24"/>
-        </w:rPr>
-        <w:t xml:space="preserve">, остаток </w:t>
-      </w:r>
-      <w:r>
-        <w:rPr>
-          <w:rFonts w:ascii="Times New Roman" w:hAnsi="Times New Roman" w:cs="Times New Roman"/>
-          <w:sz w:val="24"/>
-          <w:szCs w:val="24"/>
-        </w:rPr>
-        <w:t>&lt;</w:t>
-      </w:r>
-      <w:r>
-        <w:rPr>
-          <w:rFonts w:ascii="Times New Roman" w:hAnsi="Times New Roman" w:cs="Times New Roman"/>
-          <w:sz w:val="24"/>
-          <w:szCs w:val="24"/>
-          <w:lang w:val="en-US"/>
-        </w:rPr>
-        <w:t>DX</w:t>
-      </w:r>
-      <w:r>
-        <w:rPr>
-          <w:rFonts w:ascii="Times New Roman" w:hAnsi="Times New Roman" w:cs="Times New Roman"/>
-          <w:sz w:val="24"/>
-          <w:szCs w:val="24"/>
-        </w:rPr>
-        <w:t>&gt;</w:t>
-      </w:r>
-      <w:r>
-        <w:rPr>
-          <w:rFonts w:ascii="Times New Roman" w:hAnsi="Times New Roman" w:cs="Times New Roman"/>
-          <w:sz w:val="24"/>
-          <w:szCs w:val="24"/>
-        </w:rPr>
-        <w:t xml:space="preserve"> = 7 </w:t>
-      </w:r>
-    </w:p>
-    <w:p>
-      <w:pPr>
-        <w:pStyle w:val="a3"/>
-        <w:ind w:left="0"/>
-        <w:jc w:val="both"/>
-        <w:rPr>
-          <w:rFonts w:ascii="Times New Roman" w:hAnsi="Times New Roman" w:cs="Times New Roman"/>
-          <w:sz w:val="24"/>
-          <w:szCs w:val="24"/>
-        </w:rPr>
-      </w:pPr>
-    </w:p>
-    <w:p>
-      <w:pPr>
-        <w:pStyle w:val="a3"/>
-        <w:ind w:left="0"/>
-        <w:jc w:val="both"/>
-        <w:rPr>
-          <w:rFonts w:ascii="Times New Roman" w:hAnsi="Times New Roman" w:cs="Times New Roman"/>
-          <w:sz w:val="24"/>
-          <w:szCs w:val="24"/>
-        </w:rPr>
-      </w:pPr>
-      <w:r>
-        <w:rPr>
-          <w:rFonts w:ascii="Times New Roman" w:hAnsi="Times New Roman" w:cs="Times New Roman"/>
-          <w:b/>
-          <w:sz w:val="24"/>
-          <w:szCs w:val="24"/>
-        </w:rPr>
-        <w:t>6</w:t>
-      </w:r>
-      <w:r>
-        <w:rPr>
-          <w:rFonts w:ascii="Times New Roman" w:hAnsi="Times New Roman" w:cs="Times New Roman"/>
-          <w:b/>
-          <w:sz w:val="24"/>
-          <w:szCs w:val="24"/>
-        </w:rPr>
-        <w:t>)</w:t>
-      </w:r>
-      <w:r>
-        <w:rPr>
-          <w:rFonts w:ascii="Times New Roman" w:hAnsi="Times New Roman" w:cs="Times New Roman"/>
-          <w:sz w:val="24"/>
-          <w:szCs w:val="24"/>
-        </w:rPr>
-        <w:t xml:space="preserve"> П</w:t>
-      </w:r>
-      <w:r>
-        <w:rPr>
-          <w:rFonts w:ascii="Times New Roman" w:hAnsi="Times New Roman" w:cs="Times New Roman"/>
-          <w:sz w:val="24"/>
-          <w:szCs w:val="24"/>
-        </w:rPr>
-        <w:t>ереводим остаток от целочисленного деления (7)</w:t>
-      </w:r>
-      <w:r>
-        <w:rPr>
-          <w:rFonts w:ascii="Times New Roman" w:hAnsi="Times New Roman" w:cs="Times New Roman"/>
-          <w:sz w:val="24"/>
-          <w:szCs w:val="24"/>
-        </w:rPr>
-        <w:t xml:space="preserve"> в символьное представление</w:t>
-      </w:r>
-      <w:r>
-        <w:rPr>
-          <w:rFonts w:ascii="Times New Roman" w:hAnsi="Times New Roman" w:cs="Times New Roman"/>
-          <w:sz w:val="24"/>
-          <w:szCs w:val="24"/>
-        </w:rPr>
-        <w:t>:</w:t>
-      </w:r>
-    </w:p>
-    <w:p>
-      <w:pPr>
-        <w:pStyle w:val="a3"/>
-        <w:ind w:left="0"/>
-        <w:jc w:val="both"/>
-        <w:rPr>
-          <w:rFonts w:ascii="Times New Roman" w:hAnsi="Times New Roman" w:cs="Times New Roman"/>
-          <w:b/>
-          <w:sz w:val="24"/>
-          <w:szCs w:val="24"/>
-        </w:rPr>
-      </w:pPr>
-      <w:r>
-        <w:rPr>
-          <w:rFonts w:ascii="Times New Roman" w:hAnsi="Times New Roman" w:cs="Times New Roman"/>
-          <w:b/>
-          <w:sz w:val="24"/>
-          <w:szCs w:val="24"/>
-          <w:lang w:val="en-US"/>
-        </w:rPr>
-        <w:t>ADD</w:t>
-      </w:r>
-      <w:r>
-        <w:rPr>
-          <w:rFonts w:ascii="Times New Roman" w:hAnsi="Times New Roman" w:cs="Times New Roman"/>
-          <w:b/>
-          <w:sz w:val="24"/>
-          <w:szCs w:val="24"/>
-        </w:rPr>
-        <w:t xml:space="preserve"> </w:t>
-      </w:r>
-      <w:r>
-        <w:rPr>
-          <w:rFonts w:ascii="Times New Roman" w:hAnsi="Times New Roman" w:cs="Times New Roman"/>
-          <w:b/>
-          <w:sz w:val="24"/>
-          <w:szCs w:val="24"/>
-          <w:lang w:val="en-US"/>
-        </w:rPr>
-        <w:t>DX</w:t>
-      </w:r>
-      <w:r>
-        <w:rPr>
-          <w:rFonts w:ascii="Times New Roman" w:hAnsi="Times New Roman" w:cs="Times New Roman"/>
-          <w:b/>
-          <w:sz w:val="24"/>
-          <w:szCs w:val="24"/>
-        </w:rPr>
-        <w:t>, ‘0’</w:t>
-      </w:r>
-    </w:p>
-    <w:p>
-      <w:pPr>
-        <w:pStyle w:val="a3"/>
-        <w:ind w:left="0"/>
-        <w:jc w:val="both"/>
-        <w:rPr>
-          <w:rFonts w:ascii="Times New Roman" w:hAnsi="Times New Roman" w:cs="Times New Roman"/>
-          <w:sz w:val="24"/>
-          <w:szCs w:val="24"/>
-        </w:rPr>
-      </w:pPr>
-      <w:r>
-        <w:rPr>
-          <w:rFonts w:ascii="Times New Roman" w:hAnsi="Times New Roman" w:cs="Times New Roman"/>
-          <w:sz w:val="24"/>
-          <w:szCs w:val="24"/>
-        </w:rPr>
-        <w:t>Получим &lt;</w:t>
-      </w:r>
-      <w:r>
-        <w:rPr>
-          <w:rFonts w:ascii="Times New Roman" w:hAnsi="Times New Roman" w:cs="Times New Roman"/>
-          <w:sz w:val="24"/>
-          <w:szCs w:val="24"/>
-          <w:lang w:val="en-US"/>
-        </w:rPr>
-        <w:t>D</w:t>
-      </w:r>
-      <w:r>
-        <w:rPr>
-          <w:rFonts w:ascii="Times New Roman" w:hAnsi="Times New Roman" w:cs="Times New Roman"/>
-          <w:sz w:val="24"/>
-          <w:szCs w:val="24"/>
-          <w:lang w:val="en-US"/>
-        </w:rPr>
-        <w:t>X</w:t>
-      </w:r>
-      <w:r>
-        <w:rPr>
-          <w:rFonts w:ascii="Times New Roman" w:hAnsi="Times New Roman" w:cs="Times New Roman"/>
-          <w:sz w:val="24"/>
-          <w:szCs w:val="24"/>
-        </w:rPr>
-        <w:t>&gt;=37</w:t>
-      </w:r>
-      <w:r>
-        <w:rPr>
-          <w:rFonts w:ascii="Times New Roman" w:hAnsi="Times New Roman" w:cs="Times New Roman"/>
-          <w:sz w:val="24"/>
-          <w:szCs w:val="24"/>
-          <w:lang w:val="en-US"/>
-        </w:rPr>
-        <w:t>h</w:t>
-      </w:r>
-    </w:p>
-    <w:p>
-      <w:pPr>
-        <w:pStyle w:val="a3"/>
-        <w:ind w:left="0"/>
-        <w:jc w:val="both"/>
-        <w:rPr>
-          <w:rFonts w:ascii="Times New Roman" w:hAnsi="Times New Roman" w:cs="Times New Roman"/>
-          <w:sz w:val="24"/>
-          <w:szCs w:val="24"/>
-        </w:rPr>
-      </w:pPr>
-    </w:p>
-    <w:p>
-      <w:pPr>
-        <w:pStyle w:val="a3"/>
-        <w:ind w:left="0"/>
-        <w:jc w:val="both"/>
-        <w:rPr>
-          <w:rFonts w:ascii="Times New Roman" w:hAnsi="Times New Roman" w:cs="Times New Roman"/>
-          <w:sz w:val="24"/>
-          <w:szCs w:val="24"/>
-        </w:rPr>
-      </w:pPr>
-      <w:r>
-        <w:rPr>
-          <w:rFonts w:ascii="Times New Roman" w:hAnsi="Times New Roman" w:cs="Times New Roman"/>
-          <w:b/>
-          <w:sz w:val="24"/>
-          <w:szCs w:val="24"/>
-        </w:rPr>
-        <w:t>7</w:t>
-      </w:r>
-      <w:r>
-        <w:rPr>
-          <w:rFonts w:ascii="Times New Roman" w:hAnsi="Times New Roman" w:cs="Times New Roman"/>
-          <w:b/>
-          <w:sz w:val="24"/>
-          <w:szCs w:val="24"/>
-        </w:rPr>
-        <w:t>)</w:t>
-      </w:r>
-      <w:r>
-        <w:rPr>
-          <w:rFonts w:ascii="Times New Roman" w:hAnsi="Times New Roman" w:cs="Times New Roman"/>
-          <w:sz w:val="24"/>
-          <w:szCs w:val="24"/>
-        </w:rPr>
-        <w:t xml:space="preserve"> </w:t>
-      </w:r>
-      <w:r>
-        <w:rPr>
-          <w:rFonts w:ascii="Times New Roman" w:hAnsi="Times New Roman" w:cs="Times New Roman"/>
-          <w:sz w:val="24"/>
-          <w:szCs w:val="24"/>
-        </w:rPr>
-        <w:t>З</w:t>
-      </w:r>
-      <w:r>
-        <w:rPr>
-          <w:rFonts w:ascii="Times New Roman" w:hAnsi="Times New Roman" w:cs="Times New Roman"/>
-          <w:sz w:val="24"/>
-          <w:szCs w:val="24"/>
-        </w:rPr>
-        <w:t>аносим в символьное представление остатка в буфер вывода</w:t>
-      </w:r>
-      <w:r>
-        <w:rPr>
-          <w:rFonts w:ascii="Times New Roman" w:hAnsi="Times New Roman" w:cs="Times New Roman"/>
-          <w:sz w:val="24"/>
-          <w:szCs w:val="24"/>
-        </w:rPr>
-        <w:t>:</w:t>
-      </w:r>
-    </w:p>
-    <w:p>
-      <w:pPr>
-        <w:pStyle w:val="a3"/>
-        <w:ind w:left="0"/>
-        <w:jc w:val="both"/>
-        <w:rPr>
-          <w:rFonts w:ascii="Times New Roman" w:hAnsi="Times New Roman" w:cs="Times New Roman"/>
-          <w:b/>
-          <w:sz w:val="24"/>
-          <w:szCs w:val="24"/>
-          <w:lang w:val="en-US"/>
-        </w:rPr>
-      </w:pPr>
-      <w:r>
-        <w:rPr>
-          <w:rFonts w:ascii="Times New Roman" w:hAnsi="Times New Roman" w:cs="Times New Roman"/>
-          <w:b/>
-          <w:sz w:val="24"/>
-          <w:szCs w:val="24"/>
-        </w:rPr>
-        <w:t xml:space="preserve"> </w:t>
-      </w:r>
-      <w:r>
-        <w:rPr>
-          <w:rFonts w:ascii="Times New Roman" w:hAnsi="Times New Roman" w:cs="Times New Roman"/>
-          <w:b/>
-          <w:sz w:val="24"/>
-          <w:szCs w:val="24"/>
-          <w:lang w:val="en-US"/>
-        </w:rPr>
-        <w:t>DE</w:t>
-      </w:r>
-      <w:r>
-        <w:rPr>
-          <w:rFonts w:ascii="Times New Roman" w:hAnsi="Times New Roman" w:cs="Times New Roman"/>
-          <w:b/>
-          <w:sz w:val="24"/>
-          <w:szCs w:val="24"/>
-        </w:rPr>
-        <w:t>С</w:t>
-      </w:r>
-      <w:r>
-        <w:rPr>
-          <w:rStyle w:val="a7"/>
-          <w:rFonts w:ascii="Times New Roman" w:hAnsi="Times New Roman" w:cs="Times New Roman"/>
-          <w:b/>
-          <w:sz w:val="24"/>
-          <w:szCs w:val="24"/>
-        </w:rPr>
-        <w:footnoteReference w:id="3"/>
-      </w:r>
-      <w:r>
-        <w:rPr>
-          <w:rFonts w:ascii="Times New Roman" w:hAnsi="Times New Roman" w:cs="Times New Roman"/>
-          <w:b/>
-          <w:sz w:val="24"/>
-          <w:szCs w:val="24"/>
-          <w:lang w:val="en-US"/>
-        </w:rPr>
-        <w:t xml:space="preserve"> BX </w:t>
-      </w:r>
-    </w:p>
-    <w:p>
-      <w:pPr>
-        <w:pStyle w:val="a3"/>
-        <w:ind w:left="0"/>
-        <w:jc w:val="both"/>
-        <w:rPr>
-          <w:rFonts w:ascii="Times New Roman" w:hAnsi="Times New Roman" w:cs="Times New Roman"/>
-          <w:b/>
-          <w:sz w:val="24"/>
-          <w:szCs w:val="24"/>
-          <w:lang w:val="en-US"/>
-        </w:rPr>
-      </w:pPr>
-      <w:r>
-        <w:rPr>
-          <w:rFonts w:ascii="Times New Roman" w:hAnsi="Times New Roman" w:cs="Times New Roman"/>
-          <w:b/>
-          <w:sz w:val="24"/>
-          <w:szCs w:val="24"/>
-          <w:lang w:val="en-US"/>
-        </w:rPr>
-        <w:t>MOV</w:t>
-      </w:r>
-      <w:r>
-        <w:rPr>
-          <w:rFonts w:ascii="Times New Roman" w:hAnsi="Times New Roman" w:cs="Times New Roman"/>
-          <w:b/>
-          <w:sz w:val="24"/>
-          <w:szCs w:val="24"/>
-          <w:lang w:val="en-US"/>
-        </w:rPr>
-        <w:t xml:space="preserve"> Byte </w:t>
-      </w:r>
-      <w:r>
-        <w:rPr>
-          <w:rFonts w:ascii="Times New Roman" w:hAnsi="Times New Roman" w:cs="Times New Roman"/>
-          <w:b/>
-          <w:sz w:val="24"/>
-          <w:szCs w:val="24"/>
-          <w:lang w:val="en-US"/>
-        </w:rPr>
-        <w:t>PTR [BX], DL</w:t>
-      </w:r>
-    </w:p>
-    <w:p>
-      <w:pPr>
-        <w:pStyle w:val="a3"/>
-        <w:ind w:left="0"/>
-        <w:jc w:val="both"/>
-        <w:rPr>
-          <w:rFonts w:ascii="Times New Roman" w:hAnsi="Times New Roman" w:cs="Times New Roman"/>
-          <w:sz w:val="24"/>
-          <w:szCs w:val="24"/>
-          <w:lang w:val="en-US"/>
-        </w:rPr>
-      </w:pPr>
-    </w:p>
-    <w:p>
-      <w:pPr>
-        <w:pStyle w:val="a3"/>
-        <w:ind w:left="0"/>
-        <w:jc w:val="both"/>
-        <w:rPr>
-          <w:rFonts w:ascii="Times New Roman" w:hAnsi="Times New Roman" w:cs="Times New Roman"/>
-          <w:sz w:val="24"/>
-          <w:szCs w:val="24"/>
-        </w:rPr>
-      </w:pPr>
-      <w:r>
-        <w:rPr>
-          <w:rFonts w:ascii="Times New Roman" w:hAnsi="Times New Roman" w:cs="Times New Roman"/>
-          <w:b/>
-          <w:sz w:val="24"/>
-          <w:szCs w:val="24"/>
-        </w:rPr>
-        <w:t>8</w:t>
-      </w:r>
-      <w:r>
-        <w:rPr>
-          <w:rFonts w:ascii="Times New Roman" w:hAnsi="Times New Roman" w:cs="Times New Roman"/>
-          <w:b/>
-          <w:sz w:val="24"/>
-          <w:szCs w:val="24"/>
-        </w:rPr>
-        <w:t>)</w:t>
-      </w:r>
-      <w:r>
-        <w:rPr>
-          <w:rFonts w:ascii="Times New Roman" w:hAnsi="Times New Roman" w:cs="Times New Roman"/>
-          <w:sz w:val="24"/>
-          <w:szCs w:val="24"/>
-        </w:rPr>
-        <w:t xml:space="preserve"> </w:t>
-      </w:r>
-      <w:r>
-        <w:rPr>
-          <w:rFonts w:ascii="Times New Roman" w:hAnsi="Times New Roman" w:cs="Times New Roman"/>
-          <w:sz w:val="24"/>
-          <w:szCs w:val="24"/>
-        </w:rPr>
-        <w:t>П</w:t>
-      </w:r>
-      <w:r>
-        <w:rPr>
-          <w:rFonts w:ascii="Times New Roman" w:hAnsi="Times New Roman" w:cs="Times New Roman"/>
-          <w:sz w:val="24"/>
-          <w:szCs w:val="24"/>
-        </w:rPr>
-        <w:t>роверим частное на равенство его нулю:</w:t>
-      </w:r>
-    </w:p>
-    <w:p>
-      <w:pPr>
-        <w:pStyle w:val="a3"/>
-        <w:ind w:left="0"/>
-        <w:jc w:val="both"/>
-        <w:rPr>
-          <w:rFonts w:ascii="Times New Roman" w:hAnsi="Times New Roman" w:cs="Times New Roman"/>
-          <w:b/>
-          <w:sz w:val="24"/>
-          <w:szCs w:val="24"/>
-        </w:rPr>
-      </w:pPr>
-      <w:r>
-        <w:rPr>
-          <w:rFonts w:ascii="Times New Roman" w:hAnsi="Times New Roman" w:cs="Times New Roman"/>
-          <w:b/>
-          <w:sz w:val="24"/>
-          <w:szCs w:val="24"/>
-          <w:lang w:val="en-US"/>
-        </w:rPr>
-        <w:t>OR</w:t>
-      </w:r>
-      <w:r>
-        <w:rPr>
-          <w:rFonts w:ascii="Times New Roman" w:hAnsi="Times New Roman" w:cs="Times New Roman"/>
-          <w:b/>
-          <w:sz w:val="24"/>
-          <w:szCs w:val="24"/>
-        </w:rPr>
-        <w:t xml:space="preserve"> </w:t>
-      </w:r>
-      <w:r>
-        <w:rPr>
-          <w:rFonts w:ascii="Times New Roman" w:hAnsi="Times New Roman" w:cs="Times New Roman"/>
-          <w:b/>
-          <w:sz w:val="24"/>
-          <w:szCs w:val="24"/>
-          <w:lang w:val="en-US"/>
-        </w:rPr>
-        <w:t>AX</w:t>
-      </w:r>
-      <w:r>
-        <w:rPr>
-          <w:rFonts w:ascii="Times New Roman" w:hAnsi="Times New Roman" w:cs="Times New Roman"/>
-          <w:b/>
-          <w:sz w:val="24"/>
-          <w:szCs w:val="24"/>
-        </w:rPr>
-        <w:t>,</w:t>
-      </w:r>
-      <w:r>
-        <w:rPr>
-          <w:rFonts w:ascii="Times New Roman" w:hAnsi="Times New Roman" w:cs="Times New Roman"/>
-          <w:b/>
-          <w:sz w:val="24"/>
-          <w:szCs w:val="24"/>
-        </w:rPr>
-        <w:t xml:space="preserve"> </w:t>
-      </w:r>
-      <w:r>
-        <w:rPr>
-          <w:rFonts w:ascii="Times New Roman" w:hAnsi="Times New Roman" w:cs="Times New Roman"/>
-          <w:b/>
-          <w:sz w:val="24"/>
-          <w:szCs w:val="24"/>
-          <w:lang w:val="en-US"/>
-        </w:rPr>
-        <w:t>AX</w:t>
-      </w:r>
-    </w:p>
-    <w:p>
-      <w:pPr>
-        <w:pStyle w:val="a3"/>
-        <w:ind w:left="0"/>
-        <w:jc w:val="both"/>
-        <w:rPr>
-          <w:rFonts w:ascii="Times New Roman" w:hAnsi="Times New Roman" w:cs="Times New Roman"/>
-          <w:b/>
-          <w:sz w:val="24"/>
-          <w:szCs w:val="24"/>
-        </w:rPr>
-      </w:pPr>
-      <w:r>
-        <w:rPr>
-          <w:rFonts w:ascii="Times New Roman" w:hAnsi="Times New Roman" w:cs="Times New Roman"/>
-          <w:b/>
-          <w:sz w:val="24"/>
-          <w:szCs w:val="24"/>
-          <w:lang w:val="en-US"/>
-        </w:rPr>
-        <w:t>JNZ</w:t>
-      </w:r>
-      <w:r>
-        <w:rPr>
-          <w:rFonts w:ascii="Times New Roman" w:hAnsi="Times New Roman" w:cs="Times New Roman"/>
-          <w:b/>
-          <w:sz w:val="24"/>
-          <w:szCs w:val="24"/>
-        </w:rPr>
-        <w:t xml:space="preserve"> </w:t>
-      </w:r>
-      <w:r>
-        <w:rPr>
-          <w:rFonts w:ascii="Times New Roman" w:hAnsi="Times New Roman" w:cs="Times New Roman"/>
-          <w:b/>
-          <w:sz w:val="24"/>
-          <w:szCs w:val="24"/>
-        </w:rPr>
-        <w:t>МЕТКА</w:t>
-      </w:r>
-      <w:r>
-        <w:rPr>
-          <w:rFonts w:ascii="Times New Roman" w:hAnsi="Times New Roman" w:cs="Times New Roman"/>
-          <w:b/>
-          <w:sz w:val="24"/>
-          <w:szCs w:val="24"/>
-        </w:rPr>
-        <w:t>1</w:t>
-      </w:r>
-    </w:p>
-    <w:p>
-      <w:pPr>
-        <w:pStyle w:val="a3"/>
-        <w:ind w:left="0"/>
-        <w:jc w:val="both"/>
-        <w:rPr>
-          <w:rFonts w:ascii="Times New Roman" w:hAnsi="Times New Roman" w:cs="Times New Roman"/>
-          <w:sz w:val="24"/>
-          <w:szCs w:val="24"/>
-        </w:rPr>
-      </w:pPr>
-    </w:p>
-    <w:p>
-      <w:pPr>
-        <w:pStyle w:val="a3"/>
-        <w:ind w:left="0"/>
-        <w:jc w:val="both"/>
-        <w:rPr>
-          <w:rFonts w:ascii="Times New Roman" w:hAnsi="Times New Roman" w:cs="Times New Roman"/>
-          <w:sz w:val="24"/>
-          <w:szCs w:val="24"/>
-          <w:lang w:val="en-US"/>
-        </w:rPr>
-      </w:pPr>
-      <w:r>
-        <w:rPr>
-          <w:rFonts w:ascii="Times New Roman" w:hAnsi="Times New Roman" w:cs="Times New Roman"/>
-          <w:sz w:val="24"/>
-          <w:szCs w:val="24"/>
-        </w:rPr>
-        <w:t>Наше частное &lt;</w:t>
-      </w:r>
-      <w:r>
-        <w:rPr>
-          <w:rFonts w:ascii="Times New Roman" w:hAnsi="Times New Roman" w:cs="Times New Roman"/>
-          <w:sz w:val="24"/>
-          <w:szCs w:val="24"/>
-          <w:lang w:val="en-US"/>
-        </w:rPr>
-        <w:t>ax</w:t>
-      </w:r>
-      <w:r>
-        <w:rPr>
-          <w:rFonts w:ascii="Times New Roman" w:hAnsi="Times New Roman" w:cs="Times New Roman"/>
-          <w:sz w:val="24"/>
-          <w:szCs w:val="24"/>
-        </w:rPr>
-        <w:t>&gt; =15, не равно 0 . Поэтому переходим опять на пункт 5 и опять повторяем все пункты. В результате получим следующее</w:t>
-      </w:r>
-      <w:r>
-        <w:rPr>
-          <w:rFonts w:ascii="Times New Roman" w:hAnsi="Times New Roman" w:cs="Times New Roman"/>
-          <w:sz w:val="24"/>
-          <w:szCs w:val="24"/>
-          <w:lang w:val="en-US"/>
-        </w:rPr>
-        <w:t>:</w:t>
-      </w:r>
-      <w:r>
-        <w:rPr>
-          <w:rFonts w:ascii="Times New Roman" w:hAnsi="Times New Roman" w:cs="Times New Roman"/>
-          <w:sz w:val="24"/>
-          <w:szCs w:val="24"/>
-        </w:rPr>
-        <w:t xml:space="preserve"> </w:t>
-      </w:r>
-    </w:p>
-    <w:p>
-      <w:pPr>
-        <w:pStyle w:val="a3"/>
-        <w:ind w:left="0"/>
-        <w:jc w:val="both"/>
-        <w:rPr>
-          <w:rFonts w:ascii="Times New Roman" w:hAnsi="Times New Roman" w:cs="Times New Roman"/>
-          <w:sz w:val="24"/>
-          <w:szCs w:val="24"/>
-        </w:rPr>
-      </w:pPr>
-      <w:r>
-        <w:rPr>
-          <w:rFonts w:ascii="Times New Roman" w:hAnsi="Times New Roman" w:cs="Times New Roman"/>
-          <w:sz w:val="24"/>
-          <w:szCs w:val="24"/>
-        </w:rPr>
-        <w:t>Частное в &lt;</w:t>
-      </w:r>
-      <w:r>
-        <w:rPr>
-          <w:rFonts w:ascii="Times New Roman" w:hAnsi="Times New Roman" w:cs="Times New Roman"/>
-          <w:sz w:val="24"/>
-          <w:szCs w:val="24"/>
-          <w:lang w:val="en-US"/>
-        </w:rPr>
-        <w:t>AX</w:t>
-      </w:r>
-      <w:r>
-        <w:rPr>
-          <w:rFonts w:ascii="Times New Roman" w:hAnsi="Times New Roman" w:cs="Times New Roman"/>
-          <w:sz w:val="24"/>
-          <w:szCs w:val="24"/>
-        </w:rPr>
-        <w:t>&gt; = 1 , остаток &lt;</w:t>
-      </w:r>
-      <w:r>
-        <w:rPr>
-          <w:rFonts w:ascii="Times New Roman" w:hAnsi="Times New Roman" w:cs="Times New Roman"/>
-          <w:sz w:val="24"/>
-          <w:szCs w:val="24"/>
-          <w:lang w:val="en-US"/>
-        </w:rPr>
-        <w:t>DX</w:t>
-      </w:r>
-      <w:r>
-        <w:rPr>
-          <w:rFonts w:ascii="Times New Roman" w:hAnsi="Times New Roman" w:cs="Times New Roman"/>
-          <w:sz w:val="24"/>
-          <w:szCs w:val="24"/>
-        </w:rPr>
-        <w:t>&gt; =  5</w:t>
-      </w:r>
-      <w:r>
-        <w:rPr>
-          <w:rFonts w:ascii="Times New Roman" w:hAnsi="Times New Roman" w:cs="Times New Roman"/>
-          <w:sz w:val="24"/>
-          <w:szCs w:val="24"/>
-        </w:rPr>
-        <w:t xml:space="preserve"> . Преобразуем остаток в символ</w:t>
-      </w:r>
-      <w:r>
-        <w:rPr>
-          <w:rFonts w:ascii="Times New Roman" w:hAnsi="Times New Roman" w:cs="Times New Roman"/>
-          <w:sz w:val="24"/>
-          <w:szCs w:val="24"/>
-        </w:rPr>
-        <w:t xml:space="preserve">, получим </w:t>
-      </w:r>
-      <w:r>
-        <w:rPr>
-          <w:rFonts w:ascii="Times New Roman" w:hAnsi="Times New Roman" w:cs="Times New Roman"/>
-          <w:sz w:val="24"/>
-          <w:szCs w:val="24"/>
-        </w:rPr>
-        <w:t>&lt;</w:t>
-      </w:r>
-      <w:r>
-        <w:rPr>
-          <w:rFonts w:ascii="Times New Roman" w:hAnsi="Times New Roman" w:cs="Times New Roman"/>
-          <w:sz w:val="24"/>
-          <w:szCs w:val="24"/>
-          <w:lang w:val="en-US"/>
-        </w:rPr>
-        <w:t>dx</w:t>
-      </w:r>
-      <w:r>
-        <w:rPr>
-          <w:rFonts w:ascii="Times New Roman" w:hAnsi="Times New Roman" w:cs="Times New Roman"/>
-          <w:sz w:val="24"/>
-          <w:szCs w:val="24"/>
-        </w:rPr>
-        <w:t>&gt;=35</w:t>
-      </w:r>
-      <w:r>
-        <w:rPr>
-          <w:rFonts w:ascii="Times New Roman" w:hAnsi="Times New Roman" w:cs="Times New Roman"/>
-          <w:sz w:val="24"/>
-          <w:szCs w:val="24"/>
-          <w:lang w:val="en-US"/>
-        </w:rPr>
-        <w:t>h</w:t>
-      </w:r>
-      <w:r>
-        <w:rPr>
-          <w:rFonts w:ascii="Times New Roman" w:hAnsi="Times New Roman" w:cs="Times New Roman"/>
-          <w:sz w:val="24"/>
-          <w:szCs w:val="24"/>
-        </w:rPr>
-        <w:t xml:space="preserve"> и опять заносим его (символ 5</w:t>
+        <w:t xml:space="preserve">&gt; = </w:t>
       </w:r>
       <w:proofErr w:type="gramStart"/>
       <w:r>
@@ -3497,7 +3497,7 @@
           <w:sz w:val="24"/>
           <w:szCs w:val="24"/>
         </w:rPr>
-        <w:t xml:space="preserve"> )</w:t>
+        <w:t>1 ,</w:t>
       </w:r>
       <w:proofErr w:type="gramEnd"/>
       <w:r>
@@ -3506,42 +3506,7 @@
           <w:sz w:val="24"/>
           <w:szCs w:val="24"/>
         </w:rPr>
-        <w:t xml:space="preserve"> в буфер вывода. Теперь наше новое частное &lt;</w:t>
-      </w:r>
-      <w:r>
-        <w:rPr>
-          <w:rFonts w:ascii="Times New Roman" w:hAnsi="Times New Roman" w:cs="Times New Roman"/>
-          <w:sz w:val="24"/>
-          <w:szCs w:val="24"/>
-          <w:lang w:val="en-US"/>
-        </w:rPr>
-        <w:t>AX</w:t>
-      </w:r>
-      <w:r>
-        <w:rPr>
-          <w:rFonts w:ascii="Times New Roman" w:hAnsi="Times New Roman" w:cs="Times New Roman"/>
-          <w:sz w:val="24"/>
-          <w:szCs w:val="24"/>
-        </w:rPr>
-        <w:t xml:space="preserve">&gt; = 1 , тоже не </w:t>
-      </w:r>
-      <w:proofErr w:type="gramStart"/>
-      <w:r>
-        <w:rPr>
-          <w:rFonts w:ascii="Times New Roman" w:hAnsi="Times New Roman" w:cs="Times New Roman"/>
-          <w:sz w:val="24"/>
-          <w:szCs w:val="24"/>
-        </w:rPr>
-        <w:t>равная</w:t>
-      </w:r>
-      <w:proofErr w:type="gramEnd"/>
-      <w:r>
-        <w:rPr>
-          <w:rFonts w:ascii="Times New Roman" w:hAnsi="Times New Roman" w:cs="Times New Roman"/>
-          <w:sz w:val="24"/>
-          <w:szCs w:val="24"/>
-        </w:rPr>
-        <w:t xml:space="preserve"> 0, поэтому переходим опять на п.5. и повторяем все пункты. В результате получаем следующее:  частное &lt;</w:t>
+        <w:t xml:space="preserve"> тоже не равная 0, поэтому переходим опять на п.5. и повторяем все пункты. В результате получаем следующее:  частное &lt;</w:t>
       </w:r>
       <w:r>
         <w:rPr>
@@ -4348,8 +4313,6 @@
       <w:r>
         <w:t xml:space="preserve"> </w:t>
       </w:r>
-      <w:bookmarkStart w:id="0" w:name="_GoBack"/>
-      <w:bookmarkEnd w:id="0"/>
     </w:p>
     <w:sectPr>
       <w:pgSz w:w="11906" w:h="16838"/>
@@ -4362,7 +4325,7 @@
 </file>
 
 <file path=word/endnotes.xml><?xml version="1.0" encoding="utf-8"?>
-<w:endnotes xmlns:wpc="http://schemas.microsoft.com/office/word/2010/wordprocessingCanvas" xmlns:mc="http://schemas.openxmlformats.org/markup-compatibility/2006" xmlns:o="urn:schemas-microsoft-com:office:office" xmlns:r="http://schemas.openxmlformats.org/officeDocument/2006/relationships" xmlns:m="http://schemas.openxmlformats.org/officeDocument/2006/math" xmlns:v="urn:schemas-microsoft-com:vml" xmlns:wp14="http://schemas.microsoft.com/office/word/2010/wordprocessingDrawing" xmlns:wp="http://schemas.openxmlformats.org/drawingml/2006/wordprocessingDrawing" xmlns:w10="urn:schemas-microsoft-com:office:word" xmlns:w="http://schemas.openxmlformats.org/wordprocessingml/2006/main" xmlns:w14="http://schemas.microsoft.com/office/word/2010/wordml" xmlns:wpg="http://schemas.microsoft.com/office/word/2010/wordprocessingGroup" xmlns:wpi="http://schemas.microsoft.com/office/word/2010/wordprocessingInk" xmlns:wne="http://schemas.microsoft.com/office/word/2006/wordml" xmlns:wps="http://schemas.microsoft.com/office/word/2010/wordprocessingShape" mc:Ignorable="w14 wp14">
+<w:endnotes xmlns:wpc="http://schemas.microsoft.com/office/word/2010/wordprocessingCanvas" xmlns:cx="http://schemas.microsoft.com/office/drawing/2014/chartex" xmlns:cx1="http://schemas.microsoft.com/office/drawing/2015/9/8/chartex" xmlns:cx2="http://schemas.microsoft.com/office/drawing/2015/10/21/chartex" xmlns:cx3="http://schemas.microsoft.com/office/drawing/2016/5/9/chartex" xmlns:cx4="http://schemas.microsoft.com/office/drawing/2016/5/10/chartex" xmlns:cx5="http://schemas.microsoft.com/office/drawing/2016/5/11/chartex" xmlns:cx6="http://schemas.microsoft.com/office/drawing/2016/5/12/chartex" xmlns:cx7="http://schemas.microsoft.com/office/drawing/2016/5/13/chartex" xmlns:cx8="http://schemas.microsoft.com/office/drawing/2016/5/14/chartex" xmlns:mc="http://schemas.openxmlformats.org/markup-compatibility/2006" xmlns:aink="http://schemas.microsoft.com/office/drawing/2016/ink" xmlns:am3d="http://schemas.microsoft.com/office/drawing/2017/model3d" xmlns:o="urn:schemas-microsoft-com:office:office" xmlns:r="http://schemas.openxmlformats.org/officeDocument/2006/relationships" xmlns:m="http://schemas.openxmlformats.org/officeDocument/2006/math" xmlns:v="urn:schemas-microsoft-com:vml" xmlns:wp14="http://schemas.microsoft.com/office/word/2010/wordprocessingDrawing" xmlns:wp="http://schemas.openxmlformats.org/drawingml/2006/wordprocessingDrawing" xmlns:w10="urn:schemas-microsoft-com:office:word" xmlns:w="http://schemas.openxmlformats.org/wordprocessingml/2006/main" xmlns:w14="http://schemas.microsoft.com/office/word/2010/wordml" xmlns:w15="http://schemas.microsoft.com/office/word/2012/wordml" xmlns:w16cex="http://schemas.microsoft.com/office/word/2018/wordml/cex" xmlns:w16cid="http://schemas.microsoft.com/office/word/2016/wordml/cid" xmlns:w16="http://schemas.microsoft.com/office/word/2018/wordml" xmlns:w16sdtdh="http://schemas.microsoft.com/office/word/2020/wordml/sdtdatahash" xmlns:w16se="http://schemas.microsoft.com/office/word/2015/wordml/symex" xmlns:wpg="http://schemas.microsoft.com/office/word/2010/wordprocessingGroup" xmlns:wpi="http://schemas.microsoft.com/office/word/2010/wordprocessingInk" xmlns:wne="http://schemas.microsoft.com/office/word/2006/wordml" xmlns:wps="http://schemas.microsoft.com/office/word/2010/wordprocessingShape" mc:Ignorable="w14 w15 w16se w16cid w16 w16cex w16sdtdh wp14">
   <w:endnote w:type="separator" w:id="-1">
     <w:p>
       <w:pPr>
@@ -4387,7 +4350,7 @@
 </file>
 
 <file path=word/footnotes.xml><?xml version="1.0" encoding="utf-8"?>
-<w:footnotes xmlns:wpc="http://schemas.microsoft.com/office/word/2010/wordprocessingCanvas" xmlns:mc="http://schemas.openxmlformats.org/markup-compatibility/2006" xmlns:o="urn:schemas-microsoft-com:office:office" xmlns:r="http://schemas.openxmlformats.org/officeDocument/2006/relationships" xmlns:m="http://schemas.openxmlformats.org/officeDocument/2006/math" xmlns:v="urn:schemas-microsoft-com:vml" xmlns:wp14="http://schemas.microsoft.com/office/word/2010/wordprocessingDrawing" xmlns:wp="http://schemas.openxmlformats.org/drawingml/2006/wordprocessingDrawing" xmlns:w10="urn:schemas-microsoft-com:office:word" xmlns:w="http://schemas.openxmlformats.org/wordprocessingml/2006/main" xmlns:w14="http://schemas.microsoft.com/office/word/2010/wordml" xmlns:wpg="http://schemas.microsoft.com/office/word/2010/wordprocessingGroup" xmlns:wpi="http://schemas.microsoft.com/office/word/2010/wordprocessingInk" xmlns:wne="http://schemas.microsoft.com/office/word/2006/wordml" xmlns:wps="http://schemas.microsoft.com/office/word/2010/wordprocessingShape" mc:Ignorable="w14 wp14">
+<w:footnotes xmlns:wpc="http://schemas.microsoft.com/office/word/2010/wordprocessingCanvas" xmlns:cx="http://schemas.microsoft.com/office/drawing/2014/chartex" xmlns:cx1="http://schemas.microsoft.com/office/drawing/2015/9/8/chartex" xmlns:cx2="http://schemas.microsoft.com/office/drawing/2015/10/21/chartex" xmlns:cx3="http://schemas.microsoft.com/office/drawing/2016/5/9/chartex" xmlns:cx4="http://schemas.microsoft.com/office/drawing/2016/5/10/chartex" xmlns:cx5="http://schemas.microsoft.com/office/drawing/2016/5/11/chartex" xmlns:cx6="http://schemas.microsoft.com/office/drawing/2016/5/12/chartex" xmlns:cx7="http://schemas.microsoft.com/office/drawing/2016/5/13/chartex" xmlns:cx8="http://schemas.microsoft.com/office/drawing/2016/5/14/chartex" xmlns:mc="http://schemas.openxmlformats.org/markup-compatibility/2006" xmlns:aink="http://schemas.microsoft.com/office/drawing/2016/ink" xmlns:am3d="http://schemas.microsoft.com/office/drawing/2017/model3d" xmlns:o="urn:schemas-microsoft-com:office:office" xmlns:r="http://schemas.openxmlformats.org/officeDocument/2006/relationships" xmlns:m="http://schemas.openxmlformats.org/officeDocument/2006/math" xmlns:v="urn:schemas-microsoft-com:vml" xmlns:wp14="http://schemas.microsoft.com/office/word/2010/wordprocessingDrawing" xmlns:wp="http://schemas.openxmlformats.org/drawingml/2006/wordprocessingDrawing" xmlns:w10="urn:schemas-microsoft-com:office:word" xmlns:w="http://schemas.openxmlformats.org/wordprocessingml/2006/main" xmlns:w14="http://schemas.microsoft.com/office/word/2010/wordml" xmlns:w15="http://schemas.microsoft.com/office/word/2012/wordml" xmlns:w16cex="http://schemas.microsoft.com/office/word/2018/wordml/cex" xmlns:w16cid="http://schemas.microsoft.com/office/word/2016/wordml/cid" xmlns:w16="http://schemas.microsoft.com/office/word/2018/wordml" xmlns:w16sdtdh="http://schemas.microsoft.com/office/word/2020/wordml/sdtdatahash" xmlns:w16se="http://schemas.microsoft.com/office/word/2015/wordml/symex" xmlns:wpg="http://schemas.microsoft.com/office/word/2010/wordprocessingGroup" xmlns:wpi="http://schemas.microsoft.com/office/word/2010/wordprocessingInk" xmlns:wne="http://schemas.microsoft.com/office/word/2006/wordml" xmlns:wps="http://schemas.microsoft.com/office/word/2010/wordprocessingShape" mc:Ignorable="w14 w15 w16se w16cid w16 w16cex w16sdtdh wp14">
   <w:footnote w:type="separator" w:id="-1">
     <w:p>
       <w:pPr>
@@ -4439,25 +4402,7 @@
           <w:sz w:val="24"/>
           <w:szCs w:val="24"/>
         </w:rPr>
-        <w:t xml:space="preserve"> приёмник, источник – выполняет логическое побитовое</w:t>
-      </w:r>
-      <w:proofErr w:type="gramStart"/>
-      <w:r>
-        <w:rPr>
-          <w:rFonts w:ascii="Times New Roman" w:hAnsi="Times New Roman" w:cs="Times New Roman"/>
-          <w:sz w:val="24"/>
-          <w:szCs w:val="24"/>
-        </w:rPr>
-        <w:t xml:space="preserve"> И</w:t>
-      </w:r>
-      <w:proofErr w:type="gramEnd"/>
-      <w:r>
-        <w:rPr>
-          <w:rFonts w:ascii="Times New Roman" w:hAnsi="Times New Roman" w:cs="Times New Roman"/>
-          <w:sz w:val="24"/>
-          <w:szCs w:val="24"/>
-        </w:rPr>
-        <w:t xml:space="preserve">|ИЛИ над приёмником и источником, и помещает результат в приёмник. Часто используется для выборочного </w:t>
+        <w:t xml:space="preserve"> приёмник, источник – выполняет логическое побитовое И|ИЛИ над приёмником и источником, и помещает результат в приёмник. Часто используется для выборочного </w:t>
       </w:r>
       <w:proofErr w:type="spellStart"/>
       <w:r>
@@ -4571,25 +4516,7 @@
           <w:sz w:val="24"/>
           <w:szCs w:val="24"/>
         </w:rPr>
-        <w:t xml:space="preserve"> Меняет знак операнда </w:t>
-      </w:r>
-      <w:proofErr w:type="gramStart"/>
-      <w:r>
-        <w:rPr>
-          <w:rFonts w:ascii="Times New Roman" w:hAnsi="Times New Roman" w:cs="Times New Roman"/>
-          <w:sz w:val="24"/>
-          <w:szCs w:val="24"/>
-        </w:rPr>
-        <w:t>на</w:t>
-      </w:r>
-      <w:proofErr w:type="gramEnd"/>
-      <w:r>
-        <w:rPr>
-          <w:rFonts w:ascii="Times New Roman" w:hAnsi="Times New Roman" w:cs="Times New Roman"/>
-          <w:sz w:val="24"/>
-          <w:szCs w:val="24"/>
-        </w:rPr>
-        <w:t xml:space="preserve"> противоположный.</w:t>
+        <w:t xml:space="preserve"> Меняет знак операнда на противоположный.</w:t>
       </w:r>
     </w:p>
   </w:footnote>
@@ -4621,8 +4548,8 @@
 </file>
 
 <file path=word/numbering.xml><?xml version="1.0" encoding="utf-8"?>
-<w:numbering xmlns:wpc="http://schemas.microsoft.com/office/word/2010/wordprocessingCanvas" xmlns:mc="http://schemas.openxmlformats.org/markup-compatibility/2006" xmlns:o="urn:schemas-microsoft-com:office:office" xmlns:r="http://schemas.openxmlformats.org/officeDocument/2006/relationships" xmlns:m="http://schemas.openxmlformats.org/officeDocument/2006/math" xmlns:v="urn:schemas-microsoft-com:vml" xmlns:wp14="http://schemas.microsoft.com/office/word/2010/wordprocessingDrawing" xmlns:wp="http://schemas.openxmlformats.org/drawingml/2006/wordprocessingDrawing" xmlns:w10="urn:schemas-microsoft-com:office:word" xmlns:w="http://schemas.openxmlformats.org/wordprocessingml/2006/main" xmlns:w14="http://schemas.microsoft.com/office/word/2010/wordml" xmlns:wpg="http://schemas.microsoft.com/office/word/2010/wordprocessingGroup" xmlns:wpi="http://schemas.microsoft.com/office/word/2010/wordprocessingInk" xmlns:wne="http://schemas.microsoft.com/office/word/2006/wordml" xmlns:wps="http://schemas.microsoft.com/office/word/2010/wordprocessingShape" mc:Ignorable="w14 wp14">
-  <w:abstractNum w:abstractNumId="0">
+<w:numbering xmlns:wpc="http://schemas.microsoft.com/office/word/2010/wordprocessingCanvas" xmlns:cx="http://schemas.microsoft.com/office/drawing/2014/chartex" xmlns:cx1="http://schemas.microsoft.com/office/drawing/2015/9/8/chartex" xmlns:cx2="http://schemas.microsoft.com/office/drawing/2015/10/21/chartex" xmlns:cx3="http://schemas.microsoft.com/office/drawing/2016/5/9/chartex" xmlns:cx4="http://schemas.microsoft.com/office/drawing/2016/5/10/chartex" xmlns:cx5="http://schemas.microsoft.com/office/drawing/2016/5/11/chartex" xmlns:cx6="http://schemas.microsoft.com/office/drawing/2016/5/12/chartex" xmlns:cx7="http://schemas.microsoft.com/office/drawing/2016/5/13/chartex" xmlns:cx8="http://schemas.microsoft.com/office/drawing/2016/5/14/chartex" xmlns:mc="http://schemas.openxmlformats.org/markup-compatibility/2006" xmlns:aink="http://schemas.microsoft.com/office/drawing/2016/ink" xmlns:am3d="http://schemas.microsoft.com/office/drawing/2017/model3d" xmlns:o="urn:schemas-microsoft-com:office:office" xmlns:r="http://schemas.openxmlformats.org/officeDocument/2006/relationships" xmlns:m="http://schemas.openxmlformats.org/officeDocument/2006/math" xmlns:v="urn:schemas-microsoft-com:vml" xmlns:wp14="http://schemas.microsoft.com/office/word/2010/wordprocessingDrawing" xmlns:wp="http://schemas.openxmlformats.org/drawingml/2006/wordprocessingDrawing" xmlns:w10="urn:schemas-microsoft-com:office:word" xmlns:w="http://schemas.openxmlformats.org/wordprocessingml/2006/main" xmlns:w14="http://schemas.microsoft.com/office/word/2010/wordml" xmlns:w15="http://schemas.microsoft.com/office/word/2012/wordml" xmlns:w16cex="http://schemas.microsoft.com/office/word/2018/wordml/cex" xmlns:w16cid="http://schemas.microsoft.com/office/word/2016/wordml/cid" xmlns:w16="http://schemas.microsoft.com/office/word/2018/wordml" xmlns:w16sdtdh="http://schemas.microsoft.com/office/word/2020/wordml/sdtdatahash" xmlns:w16se="http://schemas.microsoft.com/office/word/2015/wordml/symex" xmlns:wpg="http://schemas.microsoft.com/office/word/2010/wordprocessingGroup" xmlns:wpi="http://schemas.microsoft.com/office/word/2010/wordprocessingInk" xmlns:wne="http://schemas.microsoft.com/office/word/2006/wordml" xmlns:wps="http://schemas.microsoft.com/office/word/2010/wordprocessingShape" mc:Ignorable="w14 w15 w16se w16cid w16 w16cex w16sdtdh wp14">
+  <w:abstractNum w:abstractNumId="0" w15:restartNumberingAfterBreak="0">
     <w:nsid w:val="2CF62501"/>
     <w:multiLevelType w:val="hybridMultilevel"/>
     <w:tmpl w:val="ADB46BBC"/>
@@ -4735,7 +4662,7 @@
       </w:rPr>
     </w:lvl>
   </w:abstractNum>
-  <w:abstractNum w:abstractNumId="1">
+  <w:abstractNum w:abstractNumId="1" w15:restartNumberingAfterBreak="0">
     <w:nsid w:val="362D2317"/>
     <w:multiLevelType w:val="hybridMultilevel"/>
     <w:tmpl w:val="EA5A114C"/>
@@ -4848,7 +4775,7 @@
       </w:rPr>
     </w:lvl>
   </w:abstractNum>
-  <w:abstractNum w:abstractNumId="2">
+  <w:abstractNum w:abstractNumId="2" w15:restartNumberingAfterBreak="0">
     <w:nsid w:val="382C1C2A"/>
     <w:multiLevelType w:val="hybridMultilevel"/>
     <w:tmpl w:val="7674C7A6"/>
@@ -4937,7 +4864,7 @@
       </w:pPr>
     </w:lvl>
   </w:abstractNum>
-  <w:abstractNum w:abstractNumId="3">
+  <w:abstractNum w:abstractNumId="3" w15:restartNumberingAfterBreak="0">
     <w:nsid w:val="394F4A19"/>
     <w:multiLevelType w:val="hybridMultilevel"/>
     <w:tmpl w:val="5AA27F52"/>
@@ -5026,7 +4953,7 @@
       </w:pPr>
     </w:lvl>
   </w:abstractNum>
-  <w:abstractNum w:abstractNumId="4">
+  <w:abstractNum w:abstractNumId="4" w15:restartNumberingAfterBreak="0">
     <w:nsid w:val="584632B0"/>
     <w:multiLevelType w:val="hybridMultilevel"/>
     <w:tmpl w:val="55BEE0F6"/>
@@ -5115,7 +5042,7 @@
       </w:pPr>
     </w:lvl>
   </w:abstractNum>
-  <w:abstractNum w:abstractNumId="5">
+  <w:abstractNum w:abstractNumId="5" w15:restartNumberingAfterBreak="0">
     <w:nsid w:val="7F6B0163"/>
     <w:multiLevelType w:val="hybridMultilevel"/>
     <w:tmpl w:val="BFC2FF00"/>
@@ -5250,7 +5177,7 @@
 </file>
 
 <file path=word/styles.xml><?xml version="1.0" encoding="utf-8"?>
-<w:styles xmlns:mc="http://schemas.openxmlformats.org/markup-compatibility/2006" xmlns:r="http://schemas.openxmlformats.org/officeDocument/2006/relationships" xmlns:w="http://schemas.openxmlformats.org/wordprocessingml/2006/main" xmlns:w14="http://schemas.microsoft.com/office/word/2010/wordml" mc:Ignorable="w14">
+<w:styles xmlns:mc="http://schemas.openxmlformats.org/markup-compatibility/2006" xmlns:r="http://schemas.openxmlformats.org/officeDocument/2006/relationships" xmlns:w="http://schemas.openxmlformats.org/wordprocessingml/2006/main" xmlns:w14="http://schemas.microsoft.com/office/word/2010/wordml" xmlns:w15="http://schemas.microsoft.com/office/word/2012/wordml" xmlns:w16cex="http://schemas.microsoft.com/office/word/2018/wordml/cex" xmlns:w16cid="http://schemas.microsoft.com/office/word/2016/wordml/cid" xmlns:w16="http://schemas.microsoft.com/office/word/2018/wordml" xmlns:w16sdtdh="http://schemas.microsoft.com/office/word/2020/wordml/sdtdatahash" xmlns:w16se="http://schemas.microsoft.com/office/word/2015/wordml/symex" mc:Ignorable="w14 w15 w16se w16cid w16 w16cex w16sdtdh">
   <w:docDefaults>
     <w:rPrDefault>
       <w:rPr>
@@ -5266,144 +5193,383 @@
       </w:pPr>
     </w:pPrDefault>
   </w:docDefaults>
-  <w:latentStyles w:defLockedState="0" w:defUIPriority="99" w:defSemiHidden="1" w:defUnhideWhenUsed="1" w:defQFormat="0" w:count="267">
-    <w:lsdException w:name="Normal" w:semiHidden="0" w:uiPriority="0" w:unhideWhenUsed="0" w:qFormat="1"/>
-    <w:lsdException w:name="heading 1" w:semiHidden="0" w:uiPriority="9" w:unhideWhenUsed="0" w:qFormat="1"/>
-    <w:lsdException w:name="heading 2" w:uiPriority="9" w:qFormat="1"/>
-    <w:lsdException w:name="heading 3" w:uiPriority="9" w:qFormat="1"/>
-    <w:lsdException w:name="heading 4" w:uiPriority="9" w:qFormat="1"/>
-    <w:lsdException w:name="heading 5" w:uiPriority="9" w:qFormat="1"/>
-    <w:lsdException w:name="heading 6" w:uiPriority="9" w:qFormat="1"/>
-    <w:lsdException w:name="heading 7" w:uiPriority="9" w:qFormat="1"/>
-    <w:lsdException w:name="heading 8" w:uiPriority="9" w:qFormat="1"/>
-    <w:lsdException w:name="heading 9" w:uiPriority="9" w:qFormat="1"/>
-    <w:lsdException w:name="toc 1" w:uiPriority="39"/>
-    <w:lsdException w:name="toc 2" w:uiPriority="39"/>
-    <w:lsdException w:name="toc 3" w:uiPriority="39"/>
-    <w:lsdException w:name="toc 4" w:uiPriority="39"/>
-    <w:lsdException w:name="toc 5" w:uiPriority="39"/>
-    <w:lsdException w:name="toc 6" w:uiPriority="39"/>
-    <w:lsdException w:name="toc 7" w:uiPriority="39"/>
-    <w:lsdException w:name="toc 8" w:uiPriority="39"/>
-    <w:lsdException w:name="toc 9" w:uiPriority="39"/>
-    <w:lsdException w:name="caption" w:uiPriority="35" w:qFormat="1"/>
-    <w:lsdException w:name="Title" w:semiHidden="0" w:uiPriority="10" w:unhideWhenUsed="0" w:qFormat="1"/>
-    <w:lsdException w:name="Default Paragraph Font" w:uiPriority="1"/>
-    <w:lsdException w:name="Subtitle" w:semiHidden="0" w:uiPriority="11" w:unhideWhenUsed="0" w:qFormat="1"/>
-    <w:lsdException w:name="Strong" w:semiHidden="0" w:uiPriority="22" w:unhideWhenUsed="0" w:qFormat="1"/>
-    <w:lsdException w:name="Emphasis" w:semiHidden="0" w:uiPriority="20" w:unhideWhenUsed="0" w:qFormat="1"/>
-    <w:lsdException w:name="Table Grid" w:semiHidden="0" w:uiPriority="59" w:unhideWhenUsed="0"/>
-    <w:lsdException w:name="Placeholder Text" w:unhideWhenUsed="0"/>
-    <w:lsdException w:name="No Spacing" w:semiHidden="0" w:uiPriority="1" w:unhideWhenUsed="0" w:qFormat="1"/>
-    <w:lsdException w:name="Light Shading" w:semiHidden="0" w:uiPriority="60" w:unhideWhenUsed="0"/>
-    <w:lsdException w:name="Light List" w:semiHidden="0" w:uiPriority="61" w:unhideWhenUsed="0"/>
-    <w:lsdException w:name="Light Grid" w:semiHidden="0" w:uiPriority="62" w:unhideWhenUsed="0"/>
-    <w:lsdException w:name="Medium Shading 1" w:semiHidden="0" w:uiPriority="63" w:unhideWhenUsed="0"/>
-    <w:lsdException w:name="Medium Shading 2" w:semiHidden="0" w:uiPriority="64" w:unhideWhenUsed="0"/>
-    <w:lsdException w:name="Medium List 1" w:semiHidden="0" w:uiPriority="65" w:unhideWhenUsed="0"/>
-    <w:lsdException w:name="Medium List 2" w:semiHidden="0" w:uiPriority="66" w:unhideWhenUsed="0"/>
-    <w:lsdException w:name="Medium Grid 1" w:semiHidden="0" w:uiPriority="67" w:unhideWhenUsed="0"/>
-    <w:lsdException w:name="Medium Grid 2" w:semiHidden="0" w:uiPriority="68" w:unhideWhenUsed="0"/>
-    <w:lsdException w:name="Medium Grid 3" w:semiHidden="0" w:uiPriority="69" w:unhideWhenUsed="0"/>
-    <w:lsdException w:name="Dark List" w:semiHidden="0" w:uiPriority="70" w:unhideWhenUsed="0"/>
-    <w:lsdException w:name="Colorful Shading" w:semiHidden="0" w:uiPriority="71" w:unhideWhenUsed="0"/>
-    <w:lsdException w:name="Colorful List" w:semiHidden="0" w:uiPriority="72" w:unhideWhenUsed="0"/>
-    <w:lsdException w:name="Colorful Grid" w:semiHidden="0" w:uiPriority="73" w:unhideWhenUsed="0"/>
-    <w:lsdException w:name="Light Shading Accent 1" w:semiHidden="0" w:uiPriority="60" w:unhideWhenUsed="0"/>
-    <w:lsdException w:name="Light List Accent 1" w:semiHidden="0" w:uiPriority="61" w:unhideWhenUsed="0"/>
-    <w:lsdException w:name="Light Grid Accent 1" w:semiHidden="0" w:uiPriority="62" w:unhideWhenUsed="0"/>
-    <w:lsdException w:name="Medium Shading 1 Accent 1" w:semiHidden="0" w:uiPriority="63" w:unhideWhenUsed="0"/>
-    <w:lsdException w:name="Medium Shading 2 Accent 1" w:semiHidden="0" w:uiPriority="64" w:unhideWhenUsed="0"/>
-    <w:lsdException w:name="Medium List 1 Accent 1" w:semiHidden="0" w:uiPriority="65" w:unhideWhenUsed="0"/>
-    <w:lsdException w:name="Revision" w:unhideWhenUsed="0"/>
-    <w:lsdException w:name="List Paragraph" w:semiHidden="0" w:uiPriority="34" w:unhideWhenUsed="0" w:qFormat="1"/>
-    <w:lsdException w:name="Quote" w:semiHidden="0" w:uiPriority="29" w:unhideWhenUsed="0" w:qFormat="1"/>
-    <w:lsdException w:name="Intense Quote" w:semiHidden="0" w:uiPriority="30" w:unhideWhenUsed="0" w:qFormat="1"/>
-    <w:lsdException w:name="Medium List 2 Accent 1" w:semiHidden="0" w:uiPriority="66" w:unhideWhenUsed="0"/>
-    <w:lsdException w:name="Medium Grid 1 Accent 1" w:semiHidden="0" w:uiPriority="67" w:unhideWhenUsed="0"/>
-    <w:lsdException w:name="Medium Grid 2 Accent 1" w:semiHidden="0" w:uiPriority="68" w:unhideWhenUsed="0"/>
-    <w:lsdException w:name="Medium Grid 3 Accent 1" w:semiHidden="0" w:uiPriority="69" w:unhideWhenUsed="0"/>
-    <w:lsdException w:name="Dark List Accent 1" w:semiHidden="0" w:uiPriority="70" w:unhideWhenUsed="0"/>
-    <w:lsdException w:name="Colorful Shading Accent 1" w:semiHidden="0" w:uiPriority="71" w:unhideWhenUsed="0"/>
-    <w:lsdException w:name="Colorful List Accent 1" w:semiHidden="0" w:uiPriority="72" w:unhideWhenUsed="0"/>
-    <w:lsdException w:name="Colorful Grid Accent 1" w:semiHidden="0" w:uiPriority="73" w:unhideWhenUsed="0"/>
-    <w:lsdException w:name="Light Shading Accent 2" w:semiHidden="0" w:uiPriority="60" w:unhideWhenUsed="0"/>
-    <w:lsdException w:name="Light List Accent 2" w:semiHidden="0" w:uiPriority="61" w:unhideWhenUsed="0"/>
-    <w:lsdException w:name="Light Grid Accent 2" w:semiHidden="0" w:uiPriority="62" w:unhideWhenUsed="0"/>
-    <w:lsdException w:name="Medium Shading 1 Accent 2" w:semiHidden="0" w:uiPriority="63" w:unhideWhenUsed="0"/>
-    <w:lsdException w:name="Medium Shading 2 Accent 2" w:semiHidden="0" w:uiPriority="64" w:unhideWhenUsed="0"/>
-    <w:lsdException w:name="Medium List 1 Accent 2" w:semiHidden="0" w:uiPriority="65" w:unhideWhenUsed="0"/>
-    <w:lsdException w:name="Medium List 2 Accent 2" w:semiHidden="0" w:uiPriority="66" w:unhideWhenUsed="0"/>
-    <w:lsdException w:name="Medium Grid 1 Accent 2" w:semiHidden="0" w:uiPriority="67" w:unhideWhenUsed="0"/>
-    <w:lsdException w:name="Medium Grid 2 Accent 2" w:semiHidden="0" w:uiPriority="68" w:unhideWhenUsed="0"/>
-    <w:lsdException w:name="Medium Grid 3 Accent 2" w:semiHidden="0" w:uiPriority="69" w:unhideWhenUsed="0"/>
-    <w:lsdException w:name="Dark List Accent 2" w:semiHidden="0" w:uiPriority="70" w:unhideWhenUsed="0"/>
-    <w:lsdException w:name="Colorful Shading Accent 2" w:semiHidden="0" w:uiPriority="71" w:unhideWhenUsed="0"/>
-    <w:lsdException w:name="Colorful List Accent 2" w:semiHidden="0" w:uiPriority="72" w:unhideWhenUsed="0"/>
-    <w:lsdException w:name="Colorful Grid Accent 2" w:semiHidden="0" w:uiPriority="73" w:unhideWhenUsed="0"/>
-    <w:lsdException w:name="Light Shading Accent 3" w:semiHidden="0" w:uiPriority="60" w:unhideWhenUsed="0"/>
-    <w:lsdException w:name="Light List Accent 3" w:semiHidden="0" w:uiPriority="61" w:unhideWhenUsed="0"/>
-    <w:lsdException w:name="Light Grid Accent 3" w:semiHidden="0" w:uiPriority="62" w:unhideWhenUsed="0"/>
-    <w:lsdException w:name="Medium Shading 1 Accent 3" w:semiHidden="0" w:uiPriority="63" w:unhideWhenUsed="0"/>
-    <w:lsdException w:name="Medium Shading 2 Accent 3" w:semiHidden="0" w:uiPriority="64" w:unhideWhenUsed="0"/>
-    <w:lsdException w:name="Medium List 1 Accent 3" w:semiHidden="0" w:uiPriority="65" w:unhideWhenUsed="0"/>
-    <w:lsdException w:name="Medium List 2 Accent 3" w:semiHidden="0" w:uiPriority="66" w:unhideWhenUsed="0"/>
-    <w:lsdException w:name="Medium Grid 1 Accent 3" w:semiHidden="0" w:uiPriority="67" w:unhideWhenUsed="0"/>
-    <w:lsdException w:name="Medium Grid 2 Accent 3" w:semiHidden="0" w:uiPriority="68" w:unhideWhenUsed="0"/>
-    <w:lsdException w:name="Medium Grid 3 Accent 3" w:semiHidden="0" w:uiPriority="69" w:unhideWhenUsed="0"/>
-    <w:lsdException w:name="Dark List Accent 3" w:semiHidden="0" w:uiPriority="70" w:unhideWhenUsed="0"/>
-    <w:lsdException w:name="Colorful Shading Accent 3" w:semiHidden="0" w:uiPriority="71" w:unhideWhenUsed="0"/>
-    <w:lsdException w:name="Colorful List Accent 3" w:semiHidden="0" w:uiPriority="72" w:unhideWhenUsed="0"/>
-    <w:lsdException w:name="Colorful Grid Accent 3" w:semiHidden="0" w:uiPriority="73" w:unhideWhenUsed="0"/>
-    <w:lsdException w:name="Light Shading Accent 4" w:semiHidden="0" w:uiPriority="60" w:unhideWhenUsed="0"/>
-    <w:lsdException w:name="Light List Accent 4" w:semiHidden="0" w:uiPriority="61" w:unhideWhenUsed="0"/>
-    <w:lsdException w:name="Light Grid Accent 4" w:semiHidden="0" w:uiPriority="62" w:unhideWhenUsed="0"/>
-    <w:lsdException w:name="Medium Shading 1 Accent 4" w:semiHidden="0" w:uiPriority="63" w:unhideWhenUsed="0"/>
-    <w:lsdException w:name="Medium Shading 2 Accent 4" w:semiHidden="0" w:uiPriority="64" w:unhideWhenUsed="0"/>
-    <w:lsdException w:name="Medium List 1 Accent 4" w:semiHidden="0" w:uiPriority="65" w:unhideWhenUsed="0"/>
-    <w:lsdException w:name="Medium List 2 Accent 4" w:semiHidden="0" w:uiPriority="66" w:unhideWhenUsed="0"/>
-    <w:lsdException w:name="Medium Grid 1 Accent 4" w:semiHidden="0" w:uiPriority="67" w:unhideWhenUsed="0"/>
-    <w:lsdException w:name="Medium Grid 2 Accent 4" w:semiHidden="0" w:uiPriority="68" w:unhideWhenUsed="0"/>
-    <w:lsdException w:name="Medium Grid 3 Accent 4" w:semiHidden="0" w:uiPriority="69" w:unhideWhenUsed="0"/>
-    <w:lsdException w:name="Dark List Accent 4" w:semiHidden="0" w:uiPriority="70" w:unhideWhenUsed="0"/>
-    <w:lsdException w:name="Colorful Shading Accent 4" w:semiHidden="0" w:uiPriority="71" w:unhideWhenUsed="0"/>
-    <w:lsdException w:name="Colorful List Accent 4" w:semiHidden="0" w:uiPriority="72" w:unhideWhenUsed="0"/>
-    <w:lsdException w:name="Colorful Grid Accent 4" w:semiHidden="0" w:uiPriority="73" w:unhideWhenUsed="0"/>
-    <w:lsdException w:name="Light Shading Accent 5" w:semiHidden="0" w:uiPriority="60" w:unhideWhenUsed="0"/>
-    <w:lsdException w:name="Light List Accent 5" w:semiHidden="0" w:uiPriority="61" w:unhideWhenUsed="0"/>
-    <w:lsdException w:name="Light Grid Accent 5" w:semiHidden="0" w:uiPriority="62" w:unhideWhenUsed="0"/>
-    <w:lsdException w:name="Medium Shading 1 Accent 5" w:semiHidden="0" w:uiPriority="63" w:unhideWhenUsed="0"/>
-    <w:lsdException w:name="Medium Shading 2 Accent 5" w:semiHidden="0" w:uiPriority="64" w:unhideWhenUsed="0"/>
-    <w:lsdException w:name="Medium List 1 Accent 5" w:semiHidden="0" w:uiPriority="65" w:unhideWhenUsed="0"/>
-    <w:lsdException w:name="Medium List 2 Accent 5" w:semiHidden="0" w:uiPriority="66" w:unhideWhenUsed="0"/>
-    <w:lsdException w:name="Medium Grid 1 Accent 5" w:semiHidden="0" w:uiPriority="67" w:unhideWhenUsed="0"/>
-    <w:lsdException w:name="Medium Grid 2 Accent 5" w:semiHidden="0" w:uiPriority="68" w:unhideWhenUsed="0"/>
-    <w:lsdException w:name="Medium Grid 3 Accent 5" w:semiHidden="0" w:uiPriority="69" w:unhideWhenUsed="0"/>
-    <w:lsdException w:name="Dark List Accent 5" w:semiHidden="0" w:uiPriority="70" w:unhideWhenUsed="0"/>
-    <w:lsdException w:name="Colorful Shading Accent 5" w:semiHidden="0" w:uiPriority="71" w:unhideWhenUsed="0"/>
-    <w:lsdException w:name="Colorful List Accent 5" w:semiHidden="0" w:uiPriority="72" w:unhideWhenUsed="0"/>
-    <w:lsdException w:name="Colorful Grid Accent 5" w:semiHidden="0" w:uiPriority="73" w:unhideWhenUsed="0"/>
-    <w:lsdException w:name="Light Shading Accent 6" w:semiHidden="0" w:uiPriority="60" w:unhideWhenUsed="0"/>
-    <w:lsdException w:name="Light List Accent 6" w:semiHidden="0" w:uiPriority="61" w:unhideWhenUsed="0"/>
-    <w:lsdException w:name="Light Grid Accent 6" w:semiHidden="0" w:uiPriority="62" w:unhideWhenUsed="0"/>
-    <w:lsdException w:name="Medium Shading 1 Accent 6" w:semiHidden="0" w:uiPriority="63" w:unhideWhenUsed="0"/>
-    <w:lsdException w:name="Medium Shading 2 Accent 6" w:semiHidden="0" w:uiPriority="64" w:unhideWhenUsed="0"/>
-    <w:lsdException w:name="Medium List 1 Accent 6" w:semiHidden="0" w:uiPriority="65" w:unhideWhenUsed="0"/>
-    <w:lsdException w:name="Medium List 2 Accent 6" w:semiHidden="0" w:uiPriority="66" w:unhideWhenUsed="0"/>
-    <w:lsdException w:name="Medium Grid 1 Accent 6" w:semiHidden="0" w:uiPriority="67" w:unhideWhenUsed="0"/>
-    <w:lsdException w:name="Medium Grid 2 Accent 6" w:semiHidden="0" w:uiPriority="68" w:unhideWhenUsed="0"/>
-    <w:lsdException w:name="Medium Grid 3 Accent 6" w:semiHidden="0" w:uiPriority="69" w:unhideWhenUsed="0"/>
-    <w:lsdException w:name="Dark List Accent 6" w:semiHidden="0" w:uiPriority="70" w:unhideWhenUsed="0"/>
-    <w:lsdException w:name="Colorful Shading Accent 6" w:semiHidden="0" w:uiPriority="71" w:unhideWhenUsed="0"/>
-    <w:lsdException w:name="Colorful List Accent 6" w:semiHidden="0" w:uiPriority="72" w:unhideWhenUsed="0"/>
-    <w:lsdException w:name="Colorful Grid Accent 6" w:semiHidden="0" w:uiPriority="73" w:unhideWhenUsed="0"/>
-    <w:lsdException w:name="Subtle Emphasis" w:semiHidden="0" w:uiPriority="19" w:unhideWhenUsed="0" w:qFormat="1"/>
-    <w:lsdException w:name="Intense Emphasis" w:semiHidden="0" w:uiPriority="21" w:unhideWhenUsed="0" w:qFormat="1"/>
-    <w:lsdException w:name="Subtle Reference" w:semiHidden="0" w:uiPriority="31" w:unhideWhenUsed="0" w:qFormat="1"/>
-    <w:lsdException w:name="Intense Reference" w:semiHidden="0" w:uiPriority="32" w:unhideWhenUsed="0" w:qFormat="1"/>
-    <w:lsdException w:name="Book Title" w:semiHidden="0" w:uiPriority="33" w:unhideWhenUsed="0" w:qFormat="1"/>
-    <w:lsdException w:name="Bibliography" w:uiPriority="37"/>
-    <w:lsdException w:name="TOC Heading" w:uiPriority="39" w:qFormat="1"/>
+  <w:latentStyles w:defLockedState="0" w:defUIPriority="99" w:defSemiHidden="0" w:defUnhideWhenUsed="0" w:defQFormat="0" w:count="376">
+    <w:lsdException w:name="Normal" w:uiPriority="0" w:qFormat="1"/>
+    <w:lsdException w:name="heading 1" w:uiPriority="9" w:qFormat="1"/>
+    <w:lsdException w:name="heading 2" w:semiHidden="1" w:uiPriority="9" w:unhideWhenUsed="1" w:qFormat="1"/>
+    <w:lsdException w:name="heading 3" w:semiHidden="1" w:uiPriority="9" w:unhideWhenUsed="1" w:qFormat="1"/>
+    <w:lsdException w:name="heading 4" w:semiHidden="1" w:uiPriority="9" w:unhideWhenUsed="1" w:qFormat="1"/>
+    <w:lsdException w:name="heading 5" w:semiHidden="1" w:uiPriority="9" w:unhideWhenUsed="1" w:qFormat="1"/>
+    <w:lsdException w:name="heading 6" w:semiHidden="1" w:uiPriority="9" w:unhideWhenUsed="1" w:qFormat="1"/>
+    <w:lsdException w:name="heading 7" w:semiHidden="1" w:uiPriority="9" w:unhideWhenUsed="1" w:qFormat="1"/>
+    <w:lsdException w:name="heading 8" w:semiHidden="1" w:uiPriority="9" w:unhideWhenUsed="1" w:qFormat="1"/>
+    <w:lsdException w:name="heading 9" w:semiHidden="1" w:uiPriority="9" w:unhideWhenUsed="1" w:qFormat="1"/>
+    <w:lsdException w:name="index 1" w:semiHidden="1" w:unhideWhenUsed="1"/>
+    <w:lsdException w:name="index 2" w:semiHidden="1" w:unhideWhenUsed="1"/>
+    <w:lsdException w:name="index 3" w:semiHidden="1" w:unhideWhenUsed="1"/>
+    <w:lsdException w:name="index 4" w:semiHidden="1" w:unhideWhenUsed="1"/>
+    <w:lsdException w:name="index 5" w:semiHidden="1" w:unhideWhenUsed="1"/>
+    <w:lsdException w:name="index 6" w:semiHidden="1" w:unhideWhenUsed="1"/>
+    <w:lsdException w:name="index 7" w:semiHidden="1" w:unhideWhenUsed="1"/>
+    <w:lsdException w:name="index 8" w:semiHidden="1" w:unhideWhenUsed="1"/>
+    <w:lsdException w:name="index 9" w:semiHidden="1" w:unhideWhenUsed="1"/>
+    <w:lsdException w:name="toc 1" w:semiHidden="1" w:uiPriority="39" w:unhideWhenUsed="1"/>
+    <w:lsdException w:name="toc 2" w:semiHidden="1" w:uiPriority="39" w:unhideWhenUsed="1"/>
+    <w:lsdException w:name="toc 3" w:semiHidden="1" w:uiPriority="39" w:unhideWhenUsed="1"/>
+    <w:lsdException w:name="toc 4" w:semiHidden="1" w:uiPriority="39" w:unhideWhenUsed="1"/>
+    <w:lsdException w:name="toc 5" w:semiHidden="1" w:uiPriority="39" w:unhideWhenUsed="1"/>
+    <w:lsdException w:name="toc 6" w:semiHidden="1" w:uiPriority="39" w:unhideWhenUsed="1"/>
+    <w:lsdException w:name="toc 7" w:semiHidden="1" w:uiPriority="39" w:unhideWhenUsed="1"/>
+    <w:lsdException w:name="toc 8" w:semiHidden="1" w:uiPriority="39" w:unhideWhenUsed="1"/>
+    <w:lsdException w:name="toc 9" w:semiHidden="1" w:uiPriority="39" w:unhideWhenUsed="1"/>
+    <w:lsdException w:name="Normal Indent" w:semiHidden="1" w:unhideWhenUsed="1"/>
+    <w:lsdException w:name="footnote text" w:semiHidden="1" w:unhideWhenUsed="1"/>
+    <w:lsdException w:name="annotation text" w:semiHidden="1" w:unhideWhenUsed="1"/>
+    <w:lsdException w:name="header" w:semiHidden="1" w:unhideWhenUsed="1"/>
+    <w:lsdException w:name="footer" w:semiHidden="1" w:unhideWhenUsed="1"/>
+    <w:lsdException w:name="index heading" w:semiHidden="1" w:unhideWhenUsed="1"/>
+    <w:lsdException w:name="caption" w:semiHidden="1" w:uiPriority="35" w:unhideWhenUsed="1" w:qFormat="1"/>
+    <w:lsdException w:name="table of figures" w:semiHidden="1" w:unhideWhenUsed="1"/>
+    <w:lsdException w:name="envelope address" w:semiHidden="1" w:unhideWhenUsed="1"/>
+    <w:lsdException w:name="envelope return" w:semiHidden="1" w:unhideWhenUsed="1"/>
+    <w:lsdException w:name="footnote reference" w:semiHidden="1" w:unhideWhenUsed="1"/>
+    <w:lsdException w:name="annotation reference" w:semiHidden="1" w:unhideWhenUsed="1"/>
+    <w:lsdException w:name="line number" w:semiHidden="1" w:unhideWhenUsed="1"/>
+    <w:lsdException w:name="page number" w:semiHidden="1" w:unhideWhenUsed="1"/>
+    <w:lsdException w:name="endnote reference" w:semiHidden="1" w:unhideWhenUsed="1"/>
+    <w:lsdException w:name="endnote text" w:semiHidden="1" w:unhideWhenUsed="1"/>
+    <w:lsdException w:name="table of authorities" w:semiHidden="1" w:unhideWhenUsed="1"/>
+    <w:lsdException w:name="macro" w:semiHidden="1" w:unhideWhenUsed="1"/>
+    <w:lsdException w:name="toa heading" w:semiHidden="1" w:unhideWhenUsed="1"/>
+    <w:lsdException w:name="List" w:semiHidden="1" w:unhideWhenUsed="1"/>
+    <w:lsdException w:name="List Bullet" w:semiHidden="1" w:unhideWhenUsed="1"/>
+    <w:lsdException w:name="List Number" w:semiHidden="1" w:unhideWhenUsed="1"/>
+    <w:lsdException w:name="List 2" w:semiHidden="1" w:unhideWhenUsed="1"/>
+    <w:lsdException w:name="List 3" w:semiHidden="1" w:unhideWhenUsed="1"/>
+    <w:lsdException w:name="List 4" w:semiHidden="1" w:unhideWhenUsed="1"/>
+    <w:lsdException w:name="List 5" w:semiHidden="1" w:unhideWhenUsed="1"/>
+    <w:lsdException w:name="List Bullet 2" w:semiHidden="1" w:unhideWhenUsed="1"/>
+    <w:lsdException w:name="List Bullet 3" w:semiHidden="1" w:unhideWhenUsed="1"/>
+    <w:lsdException w:name="List Bullet 4" w:semiHidden="1" w:unhideWhenUsed="1"/>
+    <w:lsdException w:name="List Bullet 5" w:semiHidden="1" w:unhideWhenUsed="1"/>
+    <w:lsdException w:name="List Number 2" w:semiHidden="1" w:unhideWhenUsed="1"/>
+    <w:lsdException w:name="List Number 3" w:semiHidden="1" w:unhideWhenUsed="1"/>
+    <w:lsdException w:name="List Number 4" w:semiHidden="1" w:unhideWhenUsed="1"/>
+    <w:lsdException w:name="List Number 5" w:semiHidden="1" w:unhideWhenUsed="1"/>
+    <w:lsdException w:name="Title" w:uiPriority="10" w:qFormat="1"/>
+    <w:lsdException w:name="Closing" w:semiHidden="1" w:unhideWhenUsed="1"/>
+    <w:lsdException w:name="Signature" w:semiHidden="1" w:unhideWhenUsed="1"/>
+    <w:lsdException w:name="Default Paragraph Font" w:semiHidden="1" w:uiPriority="1" w:unhideWhenUsed="1"/>
+    <w:lsdException w:name="Body Text" w:semiHidden="1" w:unhideWhenUsed="1"/>
+    <w:lsdException w:name="Body Text Indent" w:semiHidden="1" w:unhideWhenUsed="1"/>
+    <w:lsdException w:name="List Continue" w:semiHidden="1" w:unhideWhenUsed="1"/>
+    <w:lsdException w:name="List Continue 2" w:semiHidden="1" w:unhideWhenUsed="1"/>
+    <w:lsdException w:name="List Continue 3" w:semiHidden="1" w:unhideWhenUsed="1"/>
+    <w:lsdException w:name="List Continue 4" w:semiHidden="1" w:unhideWhenUsed="1"/>
+    <w:lsdException w:name="List Continue 5" w:semiHidden="1" w:unhideWhenUsed="1"/>
+    <w:lsdException w:name="Message Header" w:semiHidden="1" w:unhideWhenUsed="1"/>
+    <w:lsdException w:name="Subtitle" w:uiPriority="11" w:qFormat="1"/>
+    <w:lsdException w:name="Salutation" w:semiHidden="1" w:unhideWhenUsed="1"/>
+    <w:lsdException w:name="Date" w:semiHidden="1" w:unhideWhenUsed="1"/>
+    <w:lsdException w:name="Body Text First Indent" w:semiHidden="1" w:unhideWhenUsed="1"/>
+    <w:lsdException w:name="Body Text First Indent 2" w:semiHidden="1" w:unhideWhenUsed="1"/>
+    <w:lsdException w:name="Note Heading" w:semiHidden="1" w:unhideWhenUsed="1"/>
+    <w:lsdException w:name="Body Text 2" w:semiHidden="1" w:unhideWhenUsed="1"/>
+    <w:lsdException w:name="Body Text 3" w:semiHidden="1" w:unhideWhenUsed="1"/>
+    <w:lsdException w:name="Body Text Indent 2" w:semiHidden="1" w:unhideWhenUsed="1"/>
+    <w:lsdException w:name="Body Text Indent 3" w:semiHidden="1" w:unhideWhenUsed="1"/>
+    <w:lsdException w:name="Block Text" w:semiHidden="1" w:unhideWhenUsed="1"/>
+    <w:lsdException w:name="Hyperlink" w:semiHidden="1" w:unhideWhenUsed="1"/>
+    <w:lsdException w:name="FollowedHyperlink" w:semiHidden="1" w:unhideWhenUsed="1"/>
+    <w:lsdException w:name="Strong" w:uiPriority="22" w:qFormat="1"/>
+    <w:lsdException w:name="Emphasis" w:uiPriority="20" w:qFormat="1"/>
+    <w:lsdException w:name="Document Map" w:semiHidden="1" w:unhideWhenUsed="1"/>
+    <w:lsdException w:name="Plain Text" w:semiHidden="1" w:unhideWhenUsed="1"/>
+    <w:lsdException w:name="E-mail Signature" w:semiHidden="1" w:unhideWhenUsed="1"/>
+    <w:lsdException w:name="HTML Top of Form" w:semiHidden="1" w:unhideWhenUsed="1"/>
+    <w:lsdException w:name="HTML Bottom of Form" w:semiHidden="1" w:unhideWhenUsed="1"/>
+    <w:lsdException w:name="Normal (Web)" w:semiHidden="1" w:unhideWhenUsed="1"/>
+    <w:lsdException w:name="HTML Acronym" w:semiHidden="1" w:unhideWhenUsed="1"/>
+    <w:lsdException w:name="HTML Address" w:semiHidden="1" w:unhideWhenUsed="1"/>
+    <w:lsdException w:name="HTML Cite" w:semiHidden="1" w:unhideWhenUsed="1"/>
+    <w:lsdException w:name="HTML Code" w:semiHidden="1" w:unhideWhenUsed="1"/>
+    <w:lsdException w:name="HTML Definition" w:semiHidden="1" w:unhideWhenUsed="1"/>
+    <w:lsdException w:name="HTML Keyboard" w:semiHidden="1" w:unhideWhenUsed="1"/>
+    <w:lsdException w:name="HTML Preformatted" w:semiHidden="1" w:unhideWhenUsed="1"/>
+    <w:lsdException w:name="HTML Sample" w:semiHidden="1" w:unhideWhenUsed="1"/>
+    <w:lsdException w:name="HTML Typewriter" w:semiHidden="1" w:unhideWhenUsed="1"/>
+    <w:lsdException w:name="HTML Variable" w:semiHidden="1" w:unhideWhenUsed="1"/>
+    <w:lsdException w:name="Normal Table" w:semiHidden="1" w:unhideWhenUsed="1"/>
+    <w:lsdException w:name="annotation subject" w:semiHidden="1" w:unhideWhenUsed="1"/>
+    <w:lsdException w:name="No List" w:semiHidden="1" w:unhideWhenUsed="1"/>
+    <w:lsdException w:name="Outline List 1" w:semiHidden="1" w:unhideWhenUsed="1"/>
+    <w:lsdException w:name="Outline List 2" w:semiHidden="1" w:unhideWhenUsed="1"/>
+    <w:lsdException w:name="Outline List 3" w:semiHidden="1" w:unhideWhenUsed="1"/>
+    <w:lsdException w:name="Table Simple 1" w:semiHidden="1" w:unhideWhenUsed="1"/>
+    <w:lsdException w:name="Table Simple 2" w:semiHidden="1" w:unhideWhenUsed="1"/>
+    <w:lsdException w:name="Table Simple 3" w:semiHidden="1" w:unhideWhenUsed="1"/>
+    <w:lsdException w:name="Table Classic 1" w:semiHidden="1" w:unhideWhenUsed="1"/>
+    <w:lsdException w:name="Table Classic 2" w:semiHidden="1" w:unhideWhenUsed="1"/>
+    <w:lsdException w:name="Table Classic 3" w:semiHidden="1" w:unhideWhenUsed="1"/>
+    <w:lsdException w:name="Table Classic 4" w:semiHidden="1" w:unhideWhenUsed="1"/>
+    <w:lsdException w:name="Table Colorful 1" w:semiHidden="1" w:unhideWhenUsed="1"/>
+    <w:lsdException w:name="Table Colorful 2" w:semiHidden="1" w:unhideWhenUsed="1"/>
+    <w:lsdException w:name="Table Colorful 3" w:semiHidden="1" w:unhideWhenUsed="1"/>
+    <w:lsdException w:name="Table Columns 1" w:semiHidden="1" w:unhideWhenUsed="1"/>
+    <w:lsdException w:name="Table Columns 2" w:semiHidden="1" w:unhideWhenUsed="1"/>
+    <w:lsdException w:name="Table Columns 3" w:semiHidden="1" w:unhideWhenUsed="1"/>
+    <w:lsdException w:name="Table Columns 4" w:semiHidden="1" w:unhideWhenUsed="1"/>
+    <w:lsdException w:name="Table Columns 5" w:semiHidden="1" w:unhideWhenUsed="1"/>
+    <w:lsdException w:name="Table Grid 1" w:semiHidden="1" w:unhideWhenUsed="1"/>
+    <w:lsdException w:name="Table Grid 2" w:semiHidden="1" w:unhideWhenUsed="1"/>
+    <w:lsdException w:name="Table Grid 3" w:semiHidden="1" w:unhideWhenUsed="1"/>
+    <w:lsdException w:name="Table Grid 4" w:semiHidden="1" w:unhideWhenUsed="1"/>
+    <w:lsdException w:name="Table Grid 5" w:semiHidden="1" w:unhideWhenUsed="1"/>
+    <w:lsdException w:name="Table Grid 6" w:semiHidden="1" w:unhideWhenUsed="1"/>
+    <w:lsdException w:name="Table Grid 7" w:semiHidden="1" w:unhideWhenUsed="1"/>
+    <w:lsdException w:name="Table Grid 8" w:semiHidden="1" w:unhideWhenUsed="1"/>
+    <w:lsdException w:name="Table List 1" w:semiHidden="1" w:unhideWhenUsed="1"/>
+    <w:lsdException w:name="Table List 2" w:semiHidden="1" w:unhideWhenUsed="1"/>
+    <w:lsdException w:name="Table List 3" w:semiHidden="1" w:unhideWhenUsed="1"/>
+    <w:lsdException w:name="Table List 4" w:semiHidden="1" w:unhideWhenUsed="1"/>
+    <w:lsdException w:name="Table List 5" w:semiHidden="1" w:unhideWhenUsed="1"/>
+    <w:lsdException w:name="Table List 6" w:semiHidden="1" w:unhideWhenUsed="1"/>
+    <w:lsdException w:name="Table List 7" w:semiHidden="1" w:unhideWhenUsed="1"/>
+    <w:lsdException w:name="Table List 8" w:semiHidden="1" w:unhideWhenUsed="1"/>
+    <w:lsdException w:name="Table 3D effects 1" w:semiHidden="1" w:unhideWhenUsed="1"/>
+    <w:lsdException w:name="Table 3D effects 2" w:semiHidden="1" w:unhideWhenUsed="1"/>
+    <w:lsdException w:name="Table 3D effects 3" w:semiHidden="1" w:unhideWhenUsed="1"/>
+    <w:lsdException w:name="Table Contemporary" w:semiHidden="1" w:unhideWhenUsed="1"/>
+    <w:lsdException w:name="Table Elegant" w:semiHidden="1" w:unhideWhenUsed="1"/>
+    <w:lsdException w:name="Table Professional" w:semiHidden="1" w:unhideWhenUsed="1"/>
+    <w:lsdException w:name="Table Subtle 1" w:semiHidden="1" w:unhideWhenUsed="1"/>
+    <w:lsdException w:name="Table Subtle 2" w:semiHidden="1" w:unhideWhenUsed="1"/>
+    <w:lsdException w:name="Table Web 1" w:semiHidden="1" w:unhideWhenUsed="1"/>
+    <w:lsdException w:name="Table Web 2" w:semiHidden="1" w:unhideWhenUsed="1"/>
+    <w:lsdException w:name="Table Web 3" w:semiHidden="1" w:unhideWhenUsed="1"/>
+    <w:lsdException w:name="Balloon Text" w:semiHidden="1" w:unhideWhenUsed="1"/>
+    <w:lsdException w:name="Table Grid" w:semiHidden="1" w:uiPriority="59" w:unhideWhenUsed="1"/>
+    <w:lsdException w:name="Table Theme" w:semiHidden="1" w:unhideWhenUsed="1"/>
+    <w:lsdException w:name="Placeholder Text" w:semiHidden="1"/>
+    <w:lsdException w:name="No Spacing" w:uiPriority="1" w:qFormat="1"/>
+    <w:lsdException w:name="Light Shading" w:uiPriority="60"/>
+    <w:lsdException w:name="Light List" w:uiPriority="61"/>
+    <w:lsdException w:name="Light Grid" w:uiPriority="62"/>
+    <w:lsdException w:name="Medium Shading 1" w:uiPriority="63"/>
+    <w:lsdException w:name="Medium Shading 2" w:uiPriority="64"/>
+    <w:lsdException w:name="Medium List 1" w:uiPriority="65"/>
+    <w:lsdException w:name="Medium List 2" w:uiPriority="66"/>
+    <w:lsdException w:name="Medium Grid 1" w:uiPriority="67"/>
+    <w:lsdException w:name="Medium Grid 2" w:uiPriority="68"/>
+    <w:lsdException w:name="Medium Grid 3" w:uiPriority="69"/>
+    <w:lsdException w:name="Dark List" w:uiPriority="70"/>
+    <w:lsdException w:name="Colorful Shading" w:uiPriority="71"/>
+    <w:lsdException w:name="Colorful List" w:uiPriority="72"/>
+    <w:lsdException w:name="Colorful Grid" w:uiPriority="73"/>
+    <w:lsdException w:name="Light Shading Accent 1" w:uiPriority="60"/>
+    <w:lsdException w:name="Light List Accent 1" w:uiPriority="61"/>
+    <w:lsdException w:name="Light Grid Accent 1" w:uiPriority="62"/>
+    <w:lsdException w:name="Medium Shading 1 Accent 1" w:uiPriority="63"/>
+    <w:lsdException w:name="Medium Shading 2 Accent 1" w:uiPriority="64"/>
+    <w:lsdException w:name="Medium List 1 Accent 1" w:uiPriority="65"/>
+    <w:lsdException w:name="Revision" w:semiHidden="1"/>
+    <w:lsdException w:name="List Paragraph" w:uiPriority="34" w:qFormat="1"/>
+    <w:lsdException w:name="Quote" w:uiPriority="29" w:qFormat="1"/>
+    <w:lsdException w:name="Intense Quote" w:uiPriority="30" w:qFormat="1"/>
+    <w:lsdException w:name="Medium List 2 Accent 1" w:uiPriority="66"/>
+    <w:lsdException w:name="Medium Grid 1 Accent 1" w:uiPriority="67"/>
+    <w:lsdException w:name="Medium Grid 2 Accent 1" w:uiPriority="68"/>
+    <w:lsdException w:name="Medium Grid 3 Accent 1" w:uiPriority="69"/>
+    <w:lsdException w:name="Dark List Accent 1" w:uiPriority="70"/>
+    <w:lsdException w:name="Colorful Shading Accent 1" w:uiPriority="71"/>
+    <w:lsdException w:name="Colorful List Accent 1" w:uiPriority="72"/>
+    <w:lsdException w:name="Colorful Grid Accent 1" w:uiPriority="73"/>
+    <w:lsdException w:name="Light Shading Accent 2" w:uiPriority="60"/>
+    <w:lsdException w:name="Light List Accent 2" w:uiPriority="61"/>
+    <w:lsdException w:name="Light Grid Accent 2" w:uiPriority="62"/>
+    <w:lsdException w:name="Medium Shading 1 Accent 2" w:uiPriority="63"/>
+    <w:lsdException w:name="Medium Shading 2 Accent 2" w:uiPriority="64"/>
+    <w:lsdException w:name="Medium List 1 Accent 2" w:uiPriority="65"/>
+    <w:lsdException w:name="Medium List 2 Accent 2" w:uiPriority="66"/>
+    <w:lsdException w:name="Medium Grid 1 Accent 2" w:uiPriority="67"/>
+    <w:lsdException w:name="Medium Grid 2 Accent 2" w:uiPriority="68"/>
+    <w:lsdException w:name="Medium Grid 3 Accent 2" w:uiPriority="69"/>
+    <w:lsdException w:name="Dark List Accent 2" w:uiPriority="70"/>
+    <w:lsdException w:name="Colorful Shading Accent 2" w:uiPriority="71"/>
+    <w:lsdException w:name="Colorful List Accent 2" w:uiPriority="72"/>
+    <w:lsdException w:name="Colorful Grid Accent 2" w:uiPriority="73"/>
+    <w:lsdException w:name="Light Shading Accent 3" w:uiPriority="60"/>
+    <w:lsdException w:name="Light List Accent 3" w:uiPriority="61"/>
+    <w:lsdException w:name="Light Grid Accent 3" w:uiPriority="62"/>
+    <w:lsdException w:name="Medium Shading 1 Accent 3" w:uiPriority="63"/>
+    <w:lsdException w:name="Medium Shading 2 Accent 3" w:uiPriority="64"/>
+    <w:lsdException w:name="Medium List 1 Accent 3" w:uiPriority="65"/>
+    <w:lsdException w:name="Medium List 2 Accent 3" w:uiPriority="66"/>
+    <w:lsdException w:name="Medium Grid 1 Accent 3" w:uiPriority="67"/>
+    <w:lsdException w:name="Medium Grid 2 Accent 3" w:uiPriority="68"/>
+    <w:lsdException w:name="Medium Grid 3 Accent 3" w:uiPriority="69"/>
+    <w:lsdException w:name="Dark List Accent 3" w:uiPriority="70"/>
+    <w:lsdException w:name="Colorful Shading Accent 3" w:uiPriority="71"/>
+    <w:lsdException w:name="Colorful List Accent 3" w:uiPriority="72"/>
+    <w:lsdException w:name="Colorful Grid Accent 3" w:uiPriority="73"/>
+    <w:lsdException w:name="Light Shading Accent 4" w:uiPriority="60"/>
+    <w:lsdException w:name="Light List Accent 4" w:uiPriority="61"/>
+    <w:lsdException w:name="Light Grid Accent 4" w:uiPriority="62"/>
+    <w:lsdException w:name="Medium Shading 1 Accent 4" w:uiPriority="63"/>
+    <w:lsdException w:name="Medium Shading 2 Accent 4" w:uiPriority="64"/>
+    <w:lsdException w:name="Medium List 1 Accent 4" w:uiPriority="65"/>
+    <w:lsdException w:name="Medium List 2 Accent 4" w:uiPriority="66"/>
+    <w:lsdException w:name="Medium Grid 1 Accent 4" w:uiPriority="67"/>
+    <w:lsdException w:name="Medium Grid 2 Accent 4" w:uiPriority="68"/>
+    <w:lsdException w:name="Medium Grid 3 Accent 4" w:uiPriority="69"/>
+    <w:lsdException w:name="Dark List Accent 4" w:uiPriority="70"/>
+    <w:lsdException w:name="Colorful Shading Accent 4" w:uiPriority="71"/>
+    <w:lsdException w:name="Colorful List Accent 4" w:uiPriority="72"/>
+    <w:lsdException w:name="Colorful Grid Accent 4" w:uiPriority="73"/>
+    <w:lsdException w:name="Light Shading Accent 5" w:uiPriority="60"/>
+    <w:lsdException w:name="Light List Accent 5" w:uiPriority="61"/>
+    <w:lsdException w:name="Light Grid Accent 5" w:uiPriority="62"/>
+    <w:lsdException w:name="Medium Shading 1 Accent 5" w:uiPriority="63"/>
+    <w:lsdException w:name="Medium Shading 2 Accent 5" w:uiPriority="64"/>
+    <w:lsdException w:name="Medium List 1 Accent 5" w:uiPriority="65"/>
+    <w:lsdException w:name="Medium List 2 Accent 5" w:uiPriority="66"/>
+    <w:lsdException w:name="Medium Grid 1 Accent 5" w:uiPriority="67"/>
+    <w:lsdException w:name="Medium Grid 2 Accent 5" w:uiPriority="68"/>
+    <w:lsdException w:name="Medium Grid 3 Accent 5" w:uiPriority="69"/>
+    <w:lsdException w:name="Dark List Accent 5" w:uiPriority="70"/>
+    <w:lsdException w:name="Colorful Shading Accent 5" w:uiPriority="71"/>
+    <w:lsdException w:name="Colorful List Accent 5" w:uiPriority="72"/>
+    <w:lsdException w:name="Colorful Grid Accent 5" w:uiPriority="73"/>
+    <w:lsdException w:name="Light Shading Accent 6" w:uiPriority="60"/>
+    <w:lsdException w:name="Light List Accent 6" w:uiPriority="61"/>
+    <w:lsdException w:name="Light Grid Accent 6" w:uiPriority="62"/>
+    <w:lsdException w:name="Medium Shading 1 Accent 6" w:uiPriority="63"/>
+    <w:lsdException w:name="Medium Shading 2 Accent 6" w:uiPriority="64"/>
+    <w:lsdException w:name="Medium List 1 Accent 6" w:uiPriority="65"/>
+    <w:lsdException w:name="Medium List 2 Accent 6" w:uiPriority="66"/>
+    <w:lsdException w:name="Medium Grid 1 Accent 6" w:uiPriority="67"/>
+    <w:lsdException w:name="Medium Grid 2 Accent 6" w:uiPriority="68"/>
+    <w:lsdException w:name="Medium Grid 3 Accent 6" w:uiPriority="69"/>
+    <w:lsdException w:name="Dark List Accent 6" w:uiPriority="70"/>
+    <w:lsdException w:name="Colorful Shading Accent 6" w:uiPriority="71"/>
+    <w:lsdException w:name="Colorful List Accent 6" w:uiPriority="72"/>
+    <w:lsdException w:name="Colorful Grid Accent 6" w:uiPriority="73"/>
+    <w:lsdException w:name="Subtle Emphasis" w:uiPriority="19" w:qFormat="1"/>
+    <w:lsdException w:name="Intense Emphasis" w:uiPriority="21" w:qFormat="1"/>
+    <w:lsdException w:name="Subtle Reference" w:uiPriority="31" w:qFormat="1"/>
+    <w:lsdException w:name="Intense Reference" w:uiPriority="32" w:qFormat="1"/>
+    <w:lsdException w:name="Book Title" w:uiPriority="33" w:qFormat="1"/>
+    <w:lsdException w:name="Bibliography" w:semiHidden="1" w:uiPriority="37" w:unhideWhenUsed="1"/>
+    <w:lsdException w:name="TOC Heading" w:semiHidden="1" w:uiPriority="39" w:unhideWhenUsed="1" w:qFormat="1"/>
+    <w:lsdException w:name="Plain Table 1" w:uiPriority="41"/>
+    <w:lsdException w:name="Plain Table 2" w:uiPriority="42"/>
+    <w:lsdException w:name="Plain Table 3" w:uiPriority="43"/>
+    <w:lsdException w:name="Plain Table 4" w:uiPriority="44"/>
+    <w:lsdException w:name="Plain Table 5" w:uiPriority="45"/>
+    <w:lsdException w:name="Grid Table Light" w:uiPriority="40"/>
+    <w:lsdException w:name="Grid Table 1 Light" w:uiPriority="46"/>
+    <w:lsdException w:name="Grid Table 2" w:uiPriority="47"/>
+    <w:lsdException w:name="Grid Table 3" w:uiPriority="48"/>
+    <w:lsdException w:name="Grid Table 4" w:uiPriority="49"/>
+    <w:lsdException w:name="Grid Table 5 Dark" w:uiPriority="50"/>
+    <w:lsdException w:name="Grid Table 6 Colorful" w:uiPriority="51"/>
+    <w:lsdException w:name="Grid Table 7 Colorful" w:uiPriority="52"/>
+    <w:lsdException w:name="Grid Table 1 Light Accent 1" w:uiPriority="46"/>
+    <w:lsdException w:name="Grid Table 2 Accent 1" w:uiPriority="47"/>
+    <w:lsdException w:name="Grid Table 3 Accent 1" w:uiPriority="48"/>
+    <w:lsdException w:name="Grid Table 4 Accent 1" w:uiPriority="49"/>
+    <w:lsdException w:name="Grid Table 5 Dark Accent 1" w:uiPriority="50"/>
+    <w:lsdException w:name="Grid Table 6 Colorful Accent 1" w:uiPriority="51"/>
+    <w:lsdException w:name="Grid Table 7 Colorful Accent 1" w:uiPriority="52"/>
+    <w:lsdException w:name="Grid Table 1 Light Accent 2" w:uiPriority="46"/>
+    <w:lsdException w:name="Grid Table 2 Accent 2" w:uiPriority="47"/>
+    <w:lsdException w:name="Grid Table 3 Accent 2" w:uiPriority="48"/>
+    <w:lsdException w:name="Grid Table 4 Accent 2" w:uiPriority="49"/>
+    <w:lsdException w:name="Grid Table 5 Dark Accent 2" w:uiPriority="50"/>
+    <w:lsdException w:name="Grid Table 6 Colorful Accent 2" w:uiPriority="51"/>
+    <w:lsdException w:name="Grid Table 7 Colorful Accent 2" w:uiPriority="52"/>
+    <w:lsdException w:name="Grid Table 1 Light Accent 3" w:uiPriority="46"/>
+    <w:lsdException w:name="Grid Table 2 Accent 3" w:uiPriority="47"/>
+    <w:lsdException w:name="Grid Table 3 Accent 3" w:uiPriority="48"/>
+    <w:lsdException w:name="Grid Table 4 Accent 3" w:uiPriority="49"/>
+    <w:lsdException w:name="Grid Table 5 Dark Accent 3" w:uiPriority="50"/>
+    <w:lsdException w:name="Grid Table 6 Colorful Accent 3" w:uiPriority="51"/>
+    <w:lsdException w:name="Grid Table 7 Colorful Accent 3" w:uiPriority="52"/>
+    <w:lsdException w:name="Grid Table 1 Light Accent 4" w:uiPriority="46"/>
+    <w:lsdException w:name="Grid Table 2 Accent 4" w:uiPriority="47"/>
+    <w:lsdException w:name="Grid Table 3 Accent 4" w:uiPriority="48"/>
+    <w:lsdException w:name="Grid Table 4 Accent 4" w:uiPriority="49"/>
+    <w:lsdException w:name="Grid Table 5 Dark Accent 4" w:uiPriority="50"/>
+    <w:lsdException w:name="Grid Table 6 Colorful Accent 4" w:uiPriority="51"/>
+    <w:lsdException w:name="Grid Table 7 Colorful Accent 4" w:uiPriority="52"/>
+    <w:lsdException w:name="Grid Table 1 Light Accent 5" w:uiPriority="46"/>
+    <w:lsdException w:name="Grid Table 2 Accent 5" w:uiPriority="47"/>
+    <w:lsdException w:name="Grid Table 3 Accent 5" w:uiPriority="48"/>
+    <w:lsdException w:name="Grid Table 4 Accent 5" w:uiPriority="49"/>
+    <w:lsdException w:name="Grid Table 5 Dark Accent 5" w:uiPriority="50"/>
+    <w:lsdException w:name="Grid Table 6 Colorful Accent 5" w:uiPriority="51"/>
+    <w:lsdException w:name="Grid Table 7 Colorful Accent 5" w:uiPriority="52"/>
+    <w:lsdException w:name="Grid Table 1 Light Accent 6" w:uiPriority="46"/>
+    <w:lsdException w:name="Grid Table 2 Accent 6" w:uiPriority="47"/>
+    <w:lsdException w:name="Grid Table 3 Accent 6" w:uiPriority="48"/>
+    <w:lsdException w:name="Grid Table 4 Accent 6" w:uiPriority="49"/>
+    <w:lsdException w:name="Grid Table 5 Dark Accent 6" w:uiPriority="50"/>
+    <w:lsdException w:name="Grid Table 6 Colorful Accent 6" w:uiPriority="51"/>
+    <w:lsdException w:name="Grid Table 7 Colorful Accent 6" w:uiPriority="52"/>
+    <w:lsdException w:name="List Table 1 Light" w:uiPriority="46"/>
+    <w:lsdException w:name="List Table 2" w:uiPriority="47"/>
+    <w:lsdException w:name="List Table 3" w:uiPriority="48"/>
+    <w:lsdException w:name="List Table 4" w:uiPriority="49"/>
+    <w:lsdException w:name="List Table 5 Dark" w:uiPriority="50"/>
+    <w:lsdException w:name="List Table 6 Colorful" w:uiPriority="51"/>
+    <w:lsdException w:name="List Table 7 Colorful" w:uiPriority="52"/>
+    <w:lsdException w:name="List Table 1 Light Accent 1" w:uiPriority="46"/>
+    <w:lsdException w:name="List Table 2 Accent 1" w:uiPriority="47"/>
+    <w:lsdException w:name="List Table 3 Accent 1" w:uiPriority="48"/>
+    <w:lsdException w:name="List Table 4 Accent 1" w:uiPriority="49"/>
+    <w:lsdException w:name="List Table 5 Dark Accent 1" w:uiPriority="50"/>
+    <w:lsdException w:name="List Table 6 Colorful Accent 1" w:uiPriority="51"/>
+    <w:lsdException w:name="List Table 7 Colorful Accent 1" w:uiPriority="52"/>
+    <w:lsdException w:name="List Table 1 Light Accent 2" w:uiPriority="46"/>
+    <w:lsdException w:name="List Table 2 Accent 2" w:uiPriority="47"/>
+    <w:lsdException w:name="List Table 3 Accent 2" w:uiPriority="48"/>
+    <w:lsdException w:name="List Table 4 Accent 2" w:uiPriority="49"/>
+    <w:lsdException w:name="List Table 5 Dark Accent 2" w:uiPriority="50"/>
+    <w:lsdException w:name="List Table 6 Colorful Accent 2" w:uiPriority="51"/>
+    <w:lsdException w:name="List Table 7 Colorful Accent 2" w:uiPriority="52"/>
+    <w:lsdException w:name="List Table 1 Light Accent 3" w:uiPriority="46"/>
+    <w:lsdException w:name="List Table 2 Accent 3" w:uiPriority="47"/>
+    <w:lsdException w:name="List Table 3 Accent 3" w:uiPriority="48"/>
+    <w:lsdException w:name="List Table 4 Accent 3" w:uiPriority="49"/>
+    <w:lsdException w:name="List Table 5 Dark Accent 3" w:uiPriority="50"/>
+    <w:lsdException w:name="List Table 6 Colorful Accent 3" w:uiPriority="51"/>
+    <w:lsdException w:name="List Table 7 Colorful Accent 3" w:uiPriority="52"/>
+    <w:lsdException w:name="List Table 1 Light Accent 4" w:uiPriority="46"/>
+    <w:lsdException w:name="List Table 2 Accent 4" w:uiPriority="47"/>
+    <w:lsdException w:name="List Table 3 Accent 4" w:uiPriority="48"/>
+    <w:lsdException w:name="List Table 4 Accent 4" w:uiPriority="49"/>
+    <w:lsdException w:name="List Table 5 Dark Accent 4" w:uiPriority="50"/>
+    <w:lsdException w:name="List Table 6 Colorful Accent 4" w:uiPriority="51"/>
+    <w:lsdException w:name="List Table 7 Colorful Accent 4" w:uiPriority="52"/>
+    <w:lsdException w:name="List Table 1 Light Accent 5" w:uiPriority="46"/>
+    <w:lsdException w:name="List Table 2 Accent 5" w:uiPriority="47"/>
+    <w:lsdException w:name="List Table 3 Accent 5" w:uiPriority="48"/>
+    <w:lsdException w:name="List Table 4 Accent 5" w:uiPriority="49"/>
+    <w:lsdException w:name="List Table 5 Dark Accent 5" w:uiPriority="50"/>
+    <w:lsdException w:name="List Table 6 Colorful Accent 5" w:uiPriority="51"/>
+    <w:lsdException w:name="List Table 7 Colorful Accent 5" w:uiPriority="52"/>
+    <w:lsdException w:name="List Table 1 Light Accent 6" w:uiPriority="46"/>
+    <w:lsdException w:name="List Table 2 Accent 6" w:uiPriority="47"/>
+    <w:lsdException w:name="List Table 3 Accent 6" w:uiPriority="48"/>
+    <w:lsdException w:name="List Table 4 Accent 6" w:uiPriority="49"/>
+    <w:lsdException w:name="List Table 5 Dark Accent 6" w:uiPriority="50"/>
+    <w:lsdException w:name="List Table 6 Colorful Accent 6" w:uiPriority="51"/>
+    <w:lsdException w:name="List Table 7 Colorful Accent 6" w:uiPriority="52"/>
+    <w:lsdException w:name="Mention" w:semiHidden="1" w:unhideWhenUsed="1"/>
+    <w:lsdException w:name="Smart Hyperlink" w:semiHidden="1" w:unhideWhenUsed="1"/>
+    <w:lsdException w:name="Hashtag" w:semiHidden="1" w:unhideWhenUsed="1"/>
+    <w:lsdException w:name="Unresolved Mention" w:semiHidden="1" w:unhideWhenUsed="1"/>
+    <w:lsdException w:name="Smart Link" w:semiHidden="1" w:unhideWhenUsed="1"/>
   </w:latentStyles>
   <w:style w:type="paragraph" w:default="1" w:styleId="a">
     <w:name w:val="Normal"/>
@@ -5457,7 +5623,6 @@
       <w:spacing w:after="0" w:line="240" w:lineRule="auto"/>
     </w:pPr>
     <w:tblPr>
-      <w:tblInd w:w="0" w:type="dxa"/>
       <w:tblBorders>
         <w:top w:val="single" w:sz="4" w:space="0" w:color="auto"/>
         <w:left w:val="single" w:sz="4" w:space="0" w:color="auto"/>
@@ -5466,279 +5631,6 @@
         <w:insideH w:val="single" w:sz="4" w:space="0" w:color="auto"/>
         <w:insideV w:val="single" w:sz="4" w:space="0" w:color="auto"/>
       </w:tblBorders>
-      <w:tblCellMar>
-        <w:top w:w="0" w:type="dxa"/>
-        <w:left w:w="108" w:type="dxa"/>
-        <w:bottom w:w="0" w:type="dxa"/>
-        <w:right w:w="108" w:type="dxa"/>
-      </w:tblCellMar>
-    </w:tblPr>
-  </w:style>
-  <w:style w:type="paragraph" w:styleId="a5">
-    <w:name w:val="footnote text"/>
-    <w:basedOn w:val="a"/>
-    <w:link w:val="a6"/>
-    <w:uiPriority w:val="99"/>
-    <w:semiHidden/>
-    <w:unhideWhenUsed/>
-    <w:rsid w:val="00B94CC9"/>
-    <w:pPr>
-      <w:spacing w:after="0" w:line="240" w:lineRule="auto"/>
-    </w:pPr>
-    <w:rPr>
-      <w:sz w:val="20"/>
-      <w:szCs w:val="20"/>
-    </w:rPr>
-  </w:style>
-  <w:style w:type="character" w:customStyle="1" w:styleId="a6">
-    <w:name w:val="Текст сноски Знак"/>
-    <w:basedOn w:val="a0"/>
-    <w:link w:val="a5"/>
-    <w:uiPriority w:val="99"/>
-    <w:semiHidden/>
-    <w:rsid w:val="00B94CC9"/>
-    <w:rPr>
-      <w:sz w:val="20"/>
-      <w:szCs w:val="20"/>
-    </w:rPr>
-  </w:style>
-  <w:style w:type="character" w:styleId="a7">
-    <w:name w:val="footnote reference"/>
-    <w:basedOn w:val="a0"/>
-    <w:uiPriority w:val="99"/>
-    <w:semiHidden/>
-    <w:unhideWhenUsed/>
-    <w:rsid w:val="00B94CC9"/>
-    <w:rPr>
-      <w:vertAlign w:val="superscript"/>
-    </w:rPr>
-  </w:style>
-</w:styles>
-</file>
-
-<file path=word/stylesWithEffects.xml><?xml version="1.0" encoding="utf-8"?>
-<w:styles xmlns:wpc="http://schemas.microsoft.com/office/word/2010/wordprocessingCanvas" xmlns:mc="http://schemas.openxmlformats.org/markup-compatibility/2006" xmlns:o="urn:schemas-microsoft-com:office:office" xmlns:r="http://schemas.openxmlformats.org/officeDocument/2006/relationships" xmlns:m="http://schemas.openxmlformats.org/officeDocument/2006/math" xmlns:v="urn:schemas-microsoft-com:vml" xmlns:wp14="http://schemas.microsoft.com/office/word/2010/wordprocessingDrawing" xmlns:wp="http://schemas.openxmlformats.org/drawingml/2006/wordprocessingDrawing" xmlns:w10="urn:schemas-microsoft-com:office:word" xmlns:w="http://schemas.openxmlformats.org/wordprocessingml/2006/main" xmlns:w14="http://schemas.microsoft.com/office/word/2010/wordml" xmlns:wpg="http://schemas.microsoft.com/office/word/2010/wordprocessingGroup" xmlns:wpi="http://schemas.microsoft.com/office/word/2010/wordprocessingInk" xmlns:wne="http://schemas.microsoft.com/office/word/2006/wordml" xmlns:wps="http://schemas.microsoft.com/office/word/2010/wordprocessingShape" mc:Ignorable="w14 wp14">
-  <w:docDefaults>
-    <w:rPrDefault>
-      <w:rPr>
-        <w:rFonts w:asciiTheme="minorHAnsi" w:eastAsiaTheme="minorHAnsi" w:hAnsiTheme="minorHAnsi" w:cstheme="minorBidi"/>
-        <w:sz w:val="22"/>
-        <w:szCs w:val="22"/>
-        <w:lang w:val="ru-RU" w:eastAsia="en-US" w:bidi="ar-SA"/>
-      </w:rPr>
-    </w:rPrDefault>
-    <w:pPrDefault>
-      <w:pPr>
-        <w:spacing w:after="200" w:line="276" w:lineRule="auto"/>
-      </w:pPr>
-    </w:pPrDefault>
-  </w:docDefaults>
-  <w:latentStyles w:defLockedState="0" w:defUIPriority="99" w:defSemiHidden="1" w:defUnhideWhenUsed="1" w:defQFormat="0" w:count="267">
-    <w:lsdException w:name="Normal" w:semiHidden="0" w:uiPriority="0" w:unhideWhenUsed="0" w:qFormat="1"/>
-    <w:lsdException w:name="heading 1" w:semiHidden="0" w:uiPriority="9" w:unhideWhenUsed="0" w:qFormat="1"/>
-    <w:lsdException w:name="heading 2" w:uiPriority="9" w:qFormat="1"/>
-    <w:lsdException w:name="heading 3" w:uiPriority="9" w:qFormat="1"/>
-    <w:lsdException w:name="heading 4" w:uiPriority="9" w:qFormat="1"/>
-    <w:lsdException w:name="heading 5" w:uiPriority="9" w:qFormat="1"/>
-    <w:lsdException w:name="heading 6" w:uiPriority="9" w:qFormat="1"/>
-    <w:lsdException w:name="heading 7" w:uiPriority="9" w:qFormat="1"/>
-    <w:lsdException w:name="heading 8" w:uiPriority="9" w:qFormat="1"/>
-    <w:lsdException w:name="heading 9" w:uiPriority="9" w:qFormat="1"/>
-    <w:lsdException w:name="toc 1" w:uiPriority="39"/>
-    <w:lsdException w:name="toc 2" w:uiPriority="39"/>
-    <w:lsdException w:name="toc 3" w:uiPriority="39"/>
-    <w:lsdException w:name="toc 4" w:uiPriority="39"/>
-    <w:lsdException w:name="toc 5" w:uiPriority="39"/>
-    <w:lsdException w:name="toc 6" w:uiPriority="39"/>
-    <w:lsdException w:name="toc 7" w:uiPriority="39"/>
-    <w:lsdException w:name="toc 8" w:uiPriority="39"/>
-    <w:lsdException w:name="toc 9" w:uiPriority="39"/>
-    <w:lsdException w:name="caption" w:uiPriority="35" w:qFormat="1"/>
-    <w:lsdException w:name="Title" w:semiHidden="0" w:uiPriority="10" w:unhideWhenUsed="0" w:qFormat="1"/>
-    <w:lsdException w:name="Default Paragraph Font" w:uiPriority="1"/>
-    <w:lsdException w:name="Subtitle" w:semiHidden="0" w:uiPriority="11" w:unhideWhenUsed="0" w:qFormat="1"/>
-    <w:lsdException w:name="Strong" w:semiHidden="0" w:uiPriority="22" w:unhideWhenUsed="0" w:qFormat="1"/>
-    <w:lsdException w:name="Emphasis" w:semiHidden="0" w:uiPriority="20" w:unhideWhenUsed="0" w:qFormat="1"/>
-    <w:lsdException w:name="Table Grid" w:semiHidden="0" w:uiPriority="59" w:unhideWhenUsed="0"/>
-    <w:lsdException w:name="Placeholder Text" w:unhideWhenUsed="0"/>
-    <w:lsdException w:name="No Spacing" w:semiHidden="0" w:uiPriority="1" w:unhideWhenUsed="0" w:qFormat="1"/>
-    <w:lsdException w:name="Light Shading" w:semiHidden="0" w:uiPriority="60" w:unhideWhenUsed="0"/>
-    <w:lsdException w:name="Light List" w:semiHidden="0" w:uiPriority="61" w:unhideWhenUsed="0"/>
-    <w:lsdException w:name="Light Grid" w:semiHidden="0" w:uiPriority="62" w:unhideWhenUsed="0"/>
-    <w:lsdException w:name="Medium Shading 1" w:semiHidden="0" w:uiPriority="63" w:unhideWhenUsed="0"/>
-    <w:lsdException w:name="Medium Shading 2" w:semiHidden="0" w:uiPriority="64" w:unhideWhenUsed="0"/>
-    <w:lsdException w:name="Medium List 1" w:semiHidden="0" w:uiPriority="65" w:unhideWhenUsed="0"/>
-    <w:lsdException w:name="Medium List 2" w:semiHidden="0" w:uiPriority="66" w:unhideWhenUsed="0"/>
-    <w:lsdException w:name="Medium Grid 1" w:semiHidden="0" w:uiPriority="67" w:unhideWhenUsed="0"/>
-    <w:lsdException w:name="Medium Grid 2" w:semiHidden="0" w:uiPriority="68" w:unhideWhenUsed="0"/>
-    <w:lsdException w:name="Medium Grid 3" w:semiHidden="0" w:uiPriority="69" w:unhideWhenUsed="0"/>
-    <w:lsdException w:name="Dark List" w:semiHidden="0" w:uiPriority="70" w:unhideWhenUsed="0"/>
-    <w:lsdException w:name="Colorful Shading" w:semiHidden="0" w:uiPriority="71" w:unhideWhenUsed="0"/>
-    <w:lsdException w:name="Colorful List" w:semiHidden="0" w:uiPriority="72" w:unhideWhenUsed="0"/>
-    <w:lsdException w:name="Colorful Grid" w:semiHidden="0" w:uiPriority="73" w:unhideWhenUsed="0"/>
-    <w:lsdException w:name="Light Shading Accent 1" w:semiHidden="0" w:uiPriority="60" w:unhideWhenUsed="0"/>
-    <w:lsdException w:name="Light List Accent 1" w:semiHidden="0" w:uiPriority="61" w:unhideWhenUsed="0"/>
-    <w:lsdException w:name="Light Grid Accent 1" w:semiHidden="0" w:uiPriority="62" w:unhideWhenUsed="0"/>
-    <w:lsdException w:name="Medium Shading 1 Accent 1" w:semiHidden="0" w:uiPriority="63" w:unhideWhenUsed="0"/>
-    <w:lsdException w:name="Medium Shading 2 Accent 1" w:semiHidden="0" w:uiPriority="64" w:unhideWhenUsed="0"/>
-    <w:lsdException w:name="Medium List 1 Accent 1" w:semiHidden="0" w:uiPriority="65" w:unhideWhenUsed="0"/>
-    <w:lsdException w:name="Revision" w:unhideWhenUsed="0"/>
-    <w:lsdException w:name="List Paragraph" w:semiHidden="0" w:uiPriority="34" w:unhideWhenUsed="0" w:qFormat="1"/>
-    <w:lsdException w:name="Quote" w:semiHidden="0" w:uiPriority="29" w:unhideWhenUsed="0" w:qFormat="1"/>
-    <w:lsdException w:name="Intense Quote" w:semiHidden="0" w:uiPriority="30" w:unhideWhenUsed="0" w:qFormat="1"/>
-    <w:lsdException w:name="Medium List 2 Accent 1" w:semiHidden="0" w:uiPriority="66" w:unhideWhenUsed="0"/>
-    <w:lsdException w:name="Medium Grid 1 Accent 1" w:semiHidden="0" w:uiPriority="67" w:unhideWhenUsed="0"/>
-    <w:lsdException w:name="Medium Grid 2 Accent 1" w:semiHidden="0" w:uiPriority="68" w:unhideWhenUsed="0"/>
-    <w:lsdException w:name="Medium Grid 3 Accent 1" w:semiHidden="0" w:uiPriority="69" w:unhideWhenUsed="0"/>
-    <w:lsdException w:name="Dark List Accent 1" w:semiHidden="0" w:uiPriority="70" w:unhideWhenUsed="0"/>
-    <w:lsdException w:name="Colorful Shading Accent 1" w:semiHidden="0" w:uiPriority="71" w:unhideWhenUsed="0"/>
-    <w:lsdException w:name="Colorful List Accent 1" w:semiHidden="0" w:uiPriority="72" w:unhideWhenUsed="0"/>
-    <w:lsdException w:name="Colorful Grid Accent 1" w:semiHidden="0" w:uiPriority="73" w:unhideWhenUsed="0"/>
-    <w:lsdException w:name="Light Shading Accent 2" w:semiHidden="0" w:uiPriority="60" w:unhideWhenUsed="0"/>
-    <w:lsdException w:name="Light List Accent 2" w:semiHidden="0" w:uiPriority="61" w:unhideWhenUsed="0"/>
-    <w:lsdException w:name="Light Grid Accent 2" w:semiHidden="0" w:uiPriority="62" w:unhideWhenUsed="0"/>
-    <w:lsdException w:name="Medium Shading 1 Accent 2" w:semiHidden="0" w:uiPriority="63" w:unhideWhenUsed="0"/>
-    <w:lsdException w:name="Medium Shading 2 Accent 2" w:semiHidden="0" w:uiPriority="64" w:unhideWhenUsed="0"/>
-    <w:lsdException w:name="Medium List 1 Accent 2" w:semiHidden="0" w:uiPriority="65" w:unhideWhenUsed="0"/>
-    <w:lsdException w:name="Medium List 2 Accent 2" w:semiHidden="0" w:uiPriority="66" w:unhideWhenUsed="0"/>
-    <w:lsdException w:name="Medium Grid 1 Accent 2" w:semiHidden="0" w:uiPriority="67" w:unhideWhenUsed="0"/>
-    <w:lsdException w:name="Medium Grid 2 Accent 2" w:semiHidden="0" w:uiPriority="68" w:unhideWhenUsed="0"/>
-    <w:lsdException w:name="Medium Grid 3 Accent 2" w:semiHidden="0" w:uiPriority="69" w:unhideWhenUsed="0"/>
-    <w:lsdException w:name="Dark List Accent 2" w:semiHidden="0" w:uiPriority="70" w:unhideWhenUsed="0"/>
-    <w:lsdException w:name="Colorful Shading Accent 2" w:semiHidden="0" w:uiPriority="71" w:unhideWhenUsed="0"/>
-    <w:lsdException w:name="Colorful List Accent 2" w:semiHidden="0" w:uiPriority="72" w:unhideWhenUsed="0"/>
-    <w:lsdException w:name="Colorful Grid Accent 2" w:semiHidden="0" w:uiPriority="73" w:unhideWhenUsed="0"/>
-    <w:lsdException w:name="Light Shading Accent 3" w:semiHidden="0" w:uiPriority="60" w:unhideWhenUsed="0"/>
-    <w:lsdException w:name="Light List Accent 3" w:semiHidden="0" w:uiPriority="61" w:unhideWhenUsed="0"/>
-    <w:lsdException w:name="Light Grid Accent 3" w:semiHidden="0" w:uiPriority="62" w:unhideWhenUsed="0"/>
-    <w:lsdException w:name="Medium Shading 1 Accent 3" w:semiHidden="0" w:uiPriority="63" w:unhideWhenUsed="0"/>
-    <w:lsdException w:name="Medium Shading 2 Accent 3" w:semiHidden="0" w:uiPriority="64" w:unhideWhenUsed="0"/>
-    <w:lsdException w:name="Medium List 1 Accent 3" w:semiHidden="0" w:uiPriority="65" w:unhideWhenUsed="0"/>
-    <w:lsdException w:name="Medium List 2 Accent 3" w:semiHidden="0" w:uiPriority="66" w:unhideWhenUsed="0"/>
-    <w:lsdException w:name="Medium Grid 1 Accent 3" w:semiHidden="0" w:uiPriority="67" w:unhideWhenUsed="0"/>
-    <w:lsdException w:name="Medium Grid 2 Accent 3" w:semiHidden="0" w:uiPriority="68" w:unhideWhenUsed="0"/>
-    <w:lsdException w:name="Medium Grid 3 Accent 3" w:semiHidden="0" w:uiPriority="69" w:unhideWhenUsed="0"/>
-    <w:lsdException w:name="Dark List Accent 3" w:semiHidden="0" w:uiPriority="70" w:unhideWhenUsed="0"/>
-    <w:lsdException w:name="Colorful Shading Accent 3" w:semiHidden="0" w:uiPriority="71" w:unhideWhenUsed="0"/>
-    <w:lsdException w:name="Colorful List Accent 3" w:semiHidden="0" w:uiPriority="72" w:unhideWhenUsed="0"/>
-    <w:lsdException w:name="Colorful Grid Accent 3" w:semiHidden="0" w:uiPriority="73" w:unhideWhenUsed="0"/>
-    <w:lsdException w:name="Light Shading Accent 4" w:semiHidden="0" w:uiPriority="60" w:unhideWhenUsed="0"/>
-    <w:lsdException w:name="Light List Accent 4" w:semiHidden="0" w:uiPriority="61" w:unhideWhenUsed="0"/>
-    <w:lsdException w:name="Light Grid Accent 4" w:semiHidden="0" w:uiPriority="62" w:unhideWhenUsed="0"/>
-    <w:lsdException w:name="Medium Shading 1 Accent 4" w:semiHidden="0" w:uiPriority="63" w:unhideWhenUsed="0"/>
-    <w:lsdException w:name="Medium Shading 2 Accent 4" w:semiHidden="0" w:uiPriority="64" w:unhideWhenUsed="0"/>
-    <w:lsdException w:name="Medium List 1 Accent 4" w:semiHidden="0" w:uiPriority="65" w:unhideWhenUsed="0"/>
-    <w:lsdException w:name="Medium List 2 Accent 4" w:semiHidden="0" w:uiPriority="66" w:unhideWhenUsed="0"/>
-    <w:lsdException w:name="Medium Grid 1 Accent 4" w:semiHidden="0" w:uiPriority="67" w:unhideWhenUsed="0"/>
-    <w:lsdException w:name="Medium Grid 2 Accent 4" w:semiHidden="0" w:uiPriority="68" w:unhideWhenUsed="0"/>
-    <w:lsdException w:name="Medium Grid 3 Accent 4" w:semiHidden="0" w:uiPriority="69" w:unhideWhenUsed="0"/>
-    <w:lsdException w:name="Dark List Accent 4" w:semiHidden="0" w:uiPriority="70" w:unhideWhenUsed="0"/>
-    <w:lsdException w:name="Colorful Shading Accent 4" w:semiHidden="0" w:uiPriority="71" w:unhideWhenUsed="0"/>
-    <w:lsdException w:name="Colorful List Accent 4" w:semiHidden="0" w:uiPriority="72" w:unhideWhenUsed="0"/>
-    <w:lsdException w:name="Colorful Grid Accent 4" w:semiHidden="0" w:uiPriority="73" w:unhideWhenUsed="0"/>
-    <w:lsdException w:name="Light Shading Accent 5" w:semiHidden="0" w:uiPriority="60" w:unhideWhenUsed="0"/>
-    <w:lsdException w:name="Light List Accent 5" w:semiHidden="0" w:uiPriority="61" w:unhideWhenUsed="0"/>
-    <w:lsdException w:name="Light Grid Accent 5" w:semiHidden="0" w:uiPriority="62" w:unhideWhenUsed="0"/>
-    <w:lsdException w:name="Medium Shading 1 Accent 5" w:semiHidden="0" w:uiPriority="63" w:unhideWhenUsed="0"/>
-    <w:lsdException w:name="Medium Shading 2 Accent 5" w:semiHidden="0" w:uiPriority="64" w:unhideWhenUsed="0"/>
-    <w:lsdException w:name="Medium List 1 Accent 5" w:semiHidden="0" w:uiPriority="65" w:unhideWhenUsed="0"/>
-    <w:lsdException w:name="Medium List 2 Accent 5" w:semiHidden="0" w:uiPriority="66" w:unhideWhenUsed="0"/>
-    <w:lsdException w:name="Medium Grid 1 Accent 5" w:semiHidden="0" w:uiPriority="67" w:unhideWhenUsed="0"/>
-    <w:lsdException w:name="Medium Grid 2 Accent 5" w:semiHidden="0" w:uiPriority="68" w:unhideWhenUsed="0"/>
-    <w:lsdException w:name="Medium Grid 3 Accent 5" w:semiHidden="0" w:uiPriority="69" w:unhideWhenUsed="0"/>
-    <w:lsdException w:name="Dark List Accent 5" w:semiHidden="0" w:uiPriority="70" w:unhideWhenUsed="0"/>
-    <w:lsdException w:name="Colorful Shading Accent 5" w:semiHidden="0" w:uiPriority="71" w:unhideWhenUsed="0"/>
-    <w:lsdException w:name="Colorful List Accent 5" w:semiHidden="0" w:uiPriority="72" w:unhideWhenUsed="0"/>
-    <w:lsdException w:name="Colorful Grid Accent 5" w:semiHidden="0" w:uiPriority="73" w:unhideWhenUsed="0"/>
-    <w:lsdException w:name="Light Shading Accent 6" w:semiHidden="0" w:uiPriority="60" w:unhideWhenUsed="0"/>
-    <w:lsdException w:name="Light List Accent 6" w:semiHidden="0" w:uiPriority="61" w:unhideWhenUsed="0"/>
-    <w:lsdException w:name="Light Grid Accent 6" w:semiHidden="0" w:uiPriority="62" w:unhideWhenUsed="0"/>
-    <w:lsdException w:name="Medium Shading 1 Accent 6" w:semiHidden="0" w:uiPriority="63" w:unhideWhenUsed="0"/>
-    <w:lsdException w:name="Medium Shading 2 Accent 6" w:semiHidden="0" w:uiPriority="64" w:unhideWhenUsed="0"/>
-    <w:lsdException w:name="Medium List 1 Accent 6" w:semiHidden="0" w:uiPriority="65" w:unhideWhenUsed="0"/>
-    <w:lsdException w:name="Medium List 2 Accent 6" w:semiHidden="0" w:uiPriority="66" w:unhideWhenUsed="0"/>
-    <w:lsdException w:name="Medium Grid 1 Accent 6" w:semiHidden="0" w:uiPriority="67" w:unhideWhenUsed="0"/>
-    <w:lsdException w:name="Medium Grid 2 Accent 6" w:semiHidden="0" w:uiPriority="68" w:unhideWhenUsed="0"/>
-    <w:lsdException w:name="Medium Grid 3 Accent 6" w:semiHidden="0" w:uiPriority="69" w:unhideWhenUsed="0"/>
-    <w:lsdException w:name="Dark List Accent 6" w:semiHidden="0" w:uiPriority="70" w:unhideWhenUsed="0"/>
-    <w:lsdException w:name="Colorful Shading Accent 6" w:semiHidden="0" w:uiPriority="71" w:unhideWhenUsed="0"/>
-    <w:lsdException w:name="Colorful List Accent 6" w:semiHidden="0" w:uiPriority="72" w:unhideWhenUsed="0"/>
-    <w:lsdException w:name="Colorful Grid Accent 6" w:semiHidden="0" w:uiPriority="73" w:unhideWhenUsed="0"/>
-    <w:lsdException w:name="Subtle Emphasis" w:semiHidden="0" w:uiPriority="19" w:unhideWhenUsed="0" w:qFormat="1"/>
-    <w:lsdException w:name="Intense Emphasis" w:semiHidden="0" w:uiPriority="21" w:unhideWhenUsed="0" w:qFormat="1"/>
-    <w:lsdException w:name="Subtle Reference" w:semiHidden="0" w:uiPriority="31" w:unhideWhenUsed="0" w:qFormat="1"/>
-    <w:lsdException w:name="Intense Reference" w:semiHidden="0" w:uiPriority="32" w:unhideWhenUsed="0" w:qFormat="1"/>
-    <w:lsdException w:name="Book Title" w:semiHidden="0" w:uiPriority="33" w:unhideWhenUsed="0" w:qFormat="1"/>
-    <w:lsdException w:name="Bibliography" w:uiPriority="37"/>
-    <w:lsdException w:name="TOC Heading" w:uiPriority="39" w:qFormat="1"/>
-  </w:latentStyles>
-  <w:style w:type="paragraph" w:default="1" w:styleId="a">
-    <w:name w:val="Normal"/>
-    <w:qFormat/>
-    <w:rsid w:val="00615377"/>
-  </w:style>
-  <w:style w:type="character" w:default="1" w:styleId="a0">
-    <w:name w:val="Default Paragraph Font"/>
-    <w:uiPriority w:val="1"/>
-    <w:semiHidden/>
-    <w:unhideWhenUsed/>
-  </w:style>
-  <w:style w:type="table" w:default="1" w:styleId="a1">
-    <w:name w:val="Normal Table"/>
-    <w:uiPriority w:val="99"/>
-    <w:semiHidden/>
-    <w:unhideWhenUsed/>
-    <w:tblPr>
-      <w:tblInd w:w="0" w:type="dxa"/>
-      <w:tblCellMar>
-        <w:top w:w="0" w:type="dxa"/>
-        <w:left w:w="108" w:type="dxa"/>
-        <w:bottom w:w="0" w:type="dxa"/>
-        <w:right w:w="108" w:type="dxa"/>
-      </w:tblCellMar>
-    </w:tblPr>
-  </w:style>
-  <w:style w:type="numbering" w:default="1" w:styleId="a2">
-    <w:name w:val="No List"/>
-    <w:uiPriority w:val="99"/>
-    <w:semiHidden/>
-    <w:unhideWhenUsed/>
-  </w:style>
-  <w:style w:type="paragraph" w:styleId="a3">
-    <w:name w:val="List Paragraph"/>
-    <w:basedOn w:val="a"/>
-    <w:uiPriority w:val="34"/>
-    <w:qFormat/>
-    <w:rsid w:val="008749E7"/>
-    <w:pPr>
-      <w:ind w:left="720"/>
-      <w:contextualSpacing/>
-    </w:pPr>
-  </w:style>
-  <w:style w:type="table" w:styleId="a4">
-    <w:name w:val="Table Grid"/>
-    <w:basedOn w:val="a1"/>
-    <w:uiPriority w:val="59"/>
-    <w:rsid w:val="00AA0332"/>
-    <w:pPr>
-      <w:spacing w:after="0" w:line="240" w:lineRule="auto"/>
-    </w:pPr>
-    <w:tblPr>
-      <w:tblInd w:w="0" w:type="dxa"/>
-      <w:tblBorders>
-        <w:top w:val="single" w:sz="4" w:space="0" w:color="auto"/>
-        <w:left w:val="single" w:sz="4" w:space="0" w:color="auto"/>
-        <w:bottom w:val="single" w:sz="4" w:space="0" w:color="auto"/>
-        <w:right w:val="single" w:sz="4" w:space="0" w:color="auto"/>
-        <w:insideH w:val="single" w:sz="4" w:space="0" w:color="auto"/>
-        <w:insideV w:val="single" w:sz="4" w:space="0" w:color="auto"/>
-      </w:tblBorders>
-      <w:tblCellMar>
-        <w:top w:w="0" w:type="dxa"/>
-        <w:left w:w="108" w:type="dxa"/>
-        <w:bottom w:w="0" w:type="dxa"/>
-        <w:right w:w="108" w:type="dxa"/>
-      </w:tblCellMar>
     </w:tblPr>
   </w:style>
   <w:style w:type="paragraph" w:styleId="a5">

</xml_diff>